<commit_message>
MER completo, se adjunta imágen
</commit_message>
<xml_diff>
--- a/Documentación bd inmobiliaria.docx
+++ b/Documentación bd inmobiliaria.docx
@@ -31,6 +31,342 @@
         </w:rPr>
         <w:t>Mer Inmobiliaria SofkaU</w:t>
       </w:r>
+    </w:p>
+    <w:p>
+      <w:pPr>
+        <w:shd w:val="clear" w:color="auto" w:fill="FFFFFF"/>
+        <w:spacing w:after="240" w:line="240" w:lineRule="auto"/>
+        <w:rPr>
+          <w:rFonts w:ascii="Segoe UI" w:eastAsia="Times New Roman" w:hAnsi="Segoe UI" w:cs="Segoe UI"/>
+          <w:color w:val="24292F"/>
+          <w:sz w:val="24"/>
+          <w:szCs w:val="24"/>
+          <w:lang w:eastAsia="es-CO"/>
+        </w:rPr>
+      </w:pPr>
+      <w:r>
+        <w:rPr>
+          <w:rFonts w:ascii="Segoe UI" w:eastAsia="Times New Roman" w:hAnsi="Segoe UI" w:cs="Segoe UI"/>
+          <w:b/>
+          <w:bCs/>
+          <w:color w:val="24292F"/>
+          <w:sz w:val="24"/>
+          <w:szCs w:val="24"/>
+          <w:lang w:eastAsia="es-CO"/>
+        </w:rPr>
+        <w:t>Requerimientos:</w:t>
+      </w:r>
+    </w:p>
+    <w:p>
+      <w:pPr>
+        <w:numPr>
+          <w:ilvl w:val="0"/>
+          <w:numId w:val="1"/>
+        </w:numPr>
+        <w:shd w:val="clear" w:color="auto" w:fill="FFFFFF"/>
+        <w:spacing w:before="100" w:beforeAutospacing="1" w:after="100" w:afterAutospacing="1" w:line="240" w:lineRule="auto"/>
+        <w:rPr>
+          <w:rFonts w:ascii="Segoe UI" w:eastAsia="Times New Roman" w:hAnsi="Segoe UI" w:cs="Segoe UI"/>
+          <w:color w:val="24292F"/>
+          <w:sz w:val="24"/>
+          <w:szCs w:val="24"/>
+          <w:lang w:eastAsia="es-CO"/>
+        </w:rPr>
+      </w:pPr>
+      <w:r>
+        <w:rPr>
+          <w:rFonts w:ascii="Segoe UI" w:eastAsia="Times New Roman" w:hAnsi="Segoe UI" w:cs="Segoe UI"/>
+          <w:color w:val="24292F"/>
+          <w:sz w:val="24"/>
+          <w:szCs w:val="24"/>
+          <w:lang w:eastAsia="es-CO"/>
+        </w:rPr>
+        <w:t>Complete </w:t>
+      </w:r>
+      <w:r>
+        <w:rPr>
+          <w:rFonts w:ascii="Segoe UI" w:eastAsia="Times New Roman" w:hAnsi="Segoe UI" w:cs="Segoe UI"/>
+          <w:b/>
+          <w:bCs/>
+          <w:i/>
+          <w:iCs/>
+          <w:color w:val="24292F"/>
+          <w:sz w:val="24"/>
+          <w:szCs w:val="24"/>
+          <w:lang w:eastAsia="es-CO"/>
+        </w:rPr>
+        <w:t>unicamente</w:t>
+      </w:r>
+      <w:r>
+        <w:rPr>
+          <w:rFonts w:ascii="Segoe UI" w:eastAsia="Times New Roman" w:hAnsi="Segoe UI" w:cs="Segoe UI"/>
+          <w:color w:val="24292F"/>
+          <w:sz w:val="24"/>
+          <w:szCs w:val="24"/>
+          <w:lang w:eastAsia="es-CO"/>
+        </w:rPr>
+        <w:t> las cardinalidades del modelo entidad relacional adjunto (diagrama1.dia).</w:t>
+      </w:r>
+    </w:p>
+    <w:p>
+      <w:pPr>
+        <w:numPr>
+          <w:ilvl w:val="0"/>
+          <w:numId w:val="1"/>
+        </w:numPr>
+        <w:shd w:val="clear" w:color="auto" w:fill="FFFFFF"/>
+        <w:spacing w:before="60" w:after="100" w:afterAutospacing="1" w:line="240" w:lineRule="auto"/>
+        <w:rPr>
+          <w:rFonts w:ascii="Segoe UI" w:eastAsia="Times New Roman" w:hAnsi="Segoe UI" w:cs="Segoe UI"/>
+          <w:color w:val="24292F"/>
+          <w:sz w:val="24"/>
+          <w:szCs w:val="24"/>
+          <w:lang w:eastAsia="es-CO"/>
+        </w:rPr>
+      </w:pPr>
+      <w:r>
+        <w:rPr>
+          <w:rFonts w:ascii="Segoe UI" w:eastAsia="Times New Roman" w:hAnsi="Segoe UI" w:cs="Segoe UI"/>
+          <w:color w:val="24292F"/>
+          <w:sz w:val="24"/>
+          <w:szCs w:val="24"/>
+          <w:lang w:eastAsia="es-CO"/>
+        </w:rPr>
+        <w:t>Pase el diagrama a workbench donde incluya todas las cardinalidades que específico en el punto anterior.</w:t>
+      </w:r>
+    </w:p>
+    <w:p>
+      <w:pPr>
+        <w:numPr>
+          <w:ilvl w:val="0"/>
+          <w:numId w:val="1"/>
+        </w:numPr>
+        <w:shd w:val="clear" w:color="auto" w:fill="FFFFFF"/>
+        <w:spacing w:before="60" w:after="100" w:afterAutospacing="1" w:line="240" w:lineRule="auto"/>
+        <w:rPr>
+          <w:rFonts w:ascii="Segoe UI" w:eastAsia="Times New Roman" w:hAnsi="Segoe UI" w:cs="Segoe UI"/>
+          <w:color w:val="24292F"/>
+          <w:sz w:val="24"/>
+          <w:szCs w:val="24"/>
+          <w:lang w:eastAsia="es-CO"/>
+        </w:rPr>
+      </w:pPr>
+      <w:r>
+        <w:rPr>
+          <w:rFonts w:ascii="Segoe UI" w:eastAsia="Times New Roman" w:hAnsi="Segoe UI" w:cs="Segoe UI"/>
+          <w:color w:val="24292F"/>
+          <w:sz w:val="24"/>
+          <w:szCs w:val="24"/>
+          <w:lang w:eastAsia="es-CO"/>
+        </w:rPr>
+        <w:t>Gerene el Script aplicando ingenieria hacia adelante.</w:t>
+      </w:r>
+    </w:p>
+    <w:p>
+      <w:pPr>
+        <w:numPr>
+          <w:ilvl w:val="0"/>
+          <w:numId w:val="1"/>
+        </w:numPr>
+        <w:shd w:val="clear" w:color="auto" w:fill="FFFFFF"/>
+        <w:spacing w:before="60" w:after="100" w:afterAutospacing="1" w:line="240" w:lineRule="auto"/>
+        <w:rPr>
+          <w:rFonts w:ascii="Segoe UI" w:eastAsia="Times New Roman" w:hAnsi="Segoe UI" w:cs="Segoe UI"/>
+          <w:color w:val="24292F"/>
+          <w:sz w:val="24"/>
+          <w:szCs w:val="24"/>
+          <w:lang w:eastAsia="es-CO"/>
+        </w:rPr>
+      </w:pPr>
+      <w:r>
+        <w:rPr>
+          <w:rFonts w:ascii="Segoe UI" w:eastAsia="Times New Roman" w:hAnsi="Segoe UI" w:cs="Segoe UI"/>
+          <w:color w:val="24292F"/>
+          <w:sz w:val="24"/>
+          <w:szCs w:val="24"/>
+          <w:lang w:eastAsia="es-CO"/>
+        </w:rPr>
+        <w:t>Corra el Script y genere la base de datos.</w:t>
+      </w:r>
+    </w:p>
+    <w:p>
+      <w:pPr>
+        <w:numPr>
+          <w:ilvl w:val="0"/>
+          <w:numId w:val="1"/>
+        </w:numPr>
+        <w:shd w:val="clear" w:color="auto" w:fill="FFFFFF"/>
+        <w:spacing w:before="60" w:after="100" w:afterAutospacing="1" w:line="240" w:lineRule="auto"/>
+        <w:rPr>
+          <w:rFonts w:ascii="Segoe UI" w:eastAsia="Times New Roman" w:hAnsi="Segoe UI" w:cs="Segoe UI"/>
+          <w:color w:val="24292F"/>
+          <w:sz w:val="24"/>
+          <w:szCs w:val="24"/>
+          <w:lang w:eastAsia="es-CO"/>
+        </w:rPr>
+      </w:pPr>
+      <w:r>
+        <w:rPr>
+          <w:rFonts w:ascii="Segoe UI" w:eastAsia="Times New Roman" w:hAnsi="Segoe UI" w:cs="Segoe UI"/>
+          <w:color w:val="24292F"/>
+          <w:sz w:val="24"/>
+          <w:szCs w:val="24"/>
+          <w:lang w:eastAsia="es-CO"/>
+        </w:rPr>
+        <w:t>Poblar todas las tabla de la base de datos almenos con 5 registros.</w:t>
+      </w:r>
+    </w:p>
+    <w:p>
+      <w:pPr>
+        <w:numPr>
+          <w:ilvl w:val="0"/>
+          <w:numId w:val="1"/>
+        </w:numPr>
+        <w:shd w:val="clear" w:color="auto" w:fill="FFFFFF"/>
+        <w:spacing w:before="60" w:after="100" w:afterAutospacing="1" w:line="240" w:lineRule="auto"/>
+        <w:rPr>
+          <w:rFonts w:ascii="Segoe UI" w:eastAsia="Times New Roman" w:hAnsi="Segoe UI" w:cs="Segoe UI"/>
+          <w:color w:val="24292F"/>
+          <w:sz w:val="24"/>
+          <w:szCs w:val="24"/>
+          <w:lang w:eastAsia="es-CO"/>
+        </w:rPr>
+      </w:pPr>
+      <w:r>
+        <w:rPr>
+          <w:rFonts w:ascii="Segoe UI" w:eastAsia="Times New Roman" w:hAnsi="Segoe UI" w:cs="Segoe UI"/>
+          <w:color w:val="24292F"/>
+          <w:sz w:val="24"/>
+          <w:szCs w:val="24"/>
+          <w:lang w:eastAsia="es-CO"/>
+        </w:rPr>
+        <w:t>despues de haber realizado todo lo anterior mencionado responda:</w:t>
+      </w:r>
+    </w:p>
+    <w:p>
+      <w:pPr>
+        <w:numPr>
+          <w:ilvl w:val="1"/>
+          <w:numId w:val="1"/>
+        </w:numPr>
+        <w:shd w:val="clear" w:color="auto" w:fill="FFFFFF"/>
+        <w:spacing w:before="100" w:beforeAutospacing="1" w:after="100" w:afterAutospacing="1" w:line="240" w:lineRule="auto"/>
+        <w:rPr>
+          <w:rFonts w:ascii="Segoe UI" w:eastAsia="Times New Roman" w:hAnsi="Segoe UI" w:cs="Segoe UI"/>
+          <w:color w:val="24292F"/>
+          <w:sz w:val="24"/>
+          <w:szCs w:val="24"/>
+          <w:lang w:eastAsia="es-CO"/>
+        </w:rPr>
+      </w:pPr>
+      <w:r>
+        <w:rPr>
+          <w:rFonts w:ascii="Segoe UI" w:eastAsia="Times New Roman" w:hAnsi="Segoe UI" w:cs="Segoe UI"/>
+          <w:color w:val="24292F"/>
+          <w:sz w:val="24"/>
+          <w:szCs w:val="24"/>
+          <w:lang w:eastAsia="es-CO"/>
+        </w:rPr>
+        <w:t>¿Qué debería cambiar o agregar para incluir la renovación de contratos de alquiler?</w:t>
+      </w:r>
+    </w:p>
+    <w:p>
+      <w:pPr>
+        <w:numPr>
+          <w:ilvl w:val="1"/>
+          <w:numId w:val="1"/>
+        </w:numPr>
+        <w:shd w:val="clear" w:color="auto" w:fill="FFFFFF"/>
+        <w:spacing w:before="60" w:after="100" w:afterAutospacing="1" w:line="240" w:lineRule="auto"/>
+        <w:rPr>
+          <w:rFonts w:ascii="Segoe UI" w:eastAsia="Times New Roman" w:hAnsi="Segoe UI" w:cs="Segoe UI"/>
+          <w:color w:val="24292F"/>
+          <w:sz w:val="24"/>
+          <w:szCs w:val="24"/>
+          <w:lang w:eastAsia="es-CO"/>
+        </w:rPr>
+      </w:pPr>
+      <w:r>
+        <w:rPr>
+          <w:rFonts w:ascii="Segoe UI" w:eastAsia="Times New Roman" w:hAnsi="Segoe UI" w:cs="Segoe UI"/>
+          <w:color w:val="24292F"/>
+          <w:sz w:val="24"/>
+          <w:szCs w:val="24"/>
+          <w:lang w:eastAsia="es-CO"/>
+        </w:rPr>
+        <w:t>¿ Cómo podría controlar que la misma persona que compra un inmueble con identificador X y se lo entrega a la agencia Inmobiliaria SofkaU, NO pueda alquilar el inmueble con identificador X?</w:t>
+      </w:r>
+    </w:p>
+    <w:p>
+      <w:pPr>
+        <w:numPr>
+          <w:ilvl w:val="0"/>
+          <w:numId w:val="1"/>
+        </w:numPr>
+        <w:shd w:val="clear" w:color="auto" w:fill="FFFFFF"/>
+        <w:spacing w:before="60" w:after="100" w:afterAutospacing="1" w:line="240" w:lineRule="auto"/>
+        <w:rPr>
+          <w:rFonts w:ascii="Segoe UI" w:eastAsia="Times New Roman" w:hAnsi="Segoe UI" w:cs="Segoe UI"/>
+          <w:color w:val="24292F"/>
+          <w:sz w:val="24"/>
+          <w:szCs w:val="24"/>
+          <w:lang w:eastAsia="es-CO"/>
+        </w:rPr>
+      </w:pPr>
+      <w:r>
+        <w:rPr>
+          <w:rFonts w:ascii="Segoe UI" w:eastAsia="Times New Roman" w:hAnsi="Segoe UI" w:cs="Segoe UI"/>
+          <w:color w:val="24292F"/>
+          <w:sz w:val="24"/>
+          <w:szCs w:val="24"/>
+          <w:lang w:eastAsia="es-CO"/>
+        </w:rPr>
+        <w:t>Genere un archivo PDF con la documentación clara que indique el paso a paso de como realizo la solución del taller y las respuestas de las dos preguntas anteriores.</w:t>
+      </w:r>
+    </w:p>
+    <w:p>
+      <w:pPr>
+        <w:numPr>
+          <w:ilvl w:val="0"/>
+          <w:numId w:val="1"/>
+        </w:numPr>
+        <w:shd w:val="clear" w:color="auto" w:fill="FFFFFF"/>
+        <w:spacing w:before="60" w:after="100" w:afterAutospacing="1" w:line="240" w:lineRule="auto"/>
+        <w:rPr>
+          <w:rFonts w:ascii="Segoe UI" w:eastAsia="Times New Roman" w:hAnsi="Segoe UI" w:cs="Segoe UI"/>
+          <w:color w:val="24292F"/>
+          <w:sz w:val="24"/>
+          <w:szCs w:val="24"/>
+          <w:lang w:eastAsia="es-CO"/>
+        </w:rPr>
+      </w:pPr>
+      <w:r>
+        <w:rPr>
+          <w:rFonts w:ascii="Segoe UI" w:eastAsia="Times New Roman" w:hAnsi="Segoe UI" w:cs="Segoe UI"/>
+          <w:color w:val="24292F"/>
+          <w:sz w:val="24"/>
+          <w:szCs w:val="24"/>
+          <w:lang w:eastAsia="es-CO"/>
+        </w:rPr>
+        <w:t>Emplee el uso adecuado de los commits.</w:t>
+      </w:r>
+    </w:p>
+    <w:p>
+      <w:pPr>
+        <w:shd w:val="clear" w:color="auto" w:fill="FFFFFF"/>
+        <w:spacing w:after="240" w:line="240" w:lineRule="auto"/>
+        <w:outlineLvl w:val="0"/>
+        <w:rPr>
+          <w:rFonts w:ascii="Segoe UI" w:eastAsia="Times New Roman" w:hAnsi="Segoe UI" w:cs="Segoe UI"/>
+          <w:b/>
+          <w:bCs/>
+          <w:color w:val="24292F"/>
+          <w:kern w:val="36"/>
+          <w:sz w:val="48"/>
+          <w:szCs w:val="48"/>
+          <w:lang w:eastAsia="es-CO"/>
+        </w:rPr>
+      </w:pPr>
     </w:p>
     <w:p/>
     <w:p>
@@ -172,6 +508,7 @@
           </w:tcPr>
           <w:p>
             <w:r>
+              <w:lastRenderedPageBreak/>
               <w:t>Inmueble: id inmueble, precio propietario, precio venta, precio alquiler, estado(N/O), fotos(mv), estrato, descripción (área, piso, atributo, dirección(departamento, ciudad, comuna, barrio,código postal,complemento</w:t>
             </w:r>
           </w:p>
@@ -236,10 +573,10 @@
         </w:rPr>
         <w:lastRenderedPageBreak/>
         <w:drawing>
-          <wp:inline distT="0" distB="0" distL="0" distR="0" wp14:anchorId="5E177091" wp14:editId="07164A93">
-            <wp:extent cx="5612130" cy="4446270"/>
+          <wp:inline distT="0" distB="0" distL="0" distR="0" wp14:anchorId="1A41A2C1" wp14:editId="6F7AC4CC">
+            <wp:extent cx="5612130" cy="5187315"/>
             <wp:effectExtent l="0" t="0" r="7620" b="0"/>
-            <wp:docPr id="1" name="Picture 1"/>
+            <wp:docPr id="3" name="Picture 3"/>
             <wp:cNvGraphicFramePr>
               <a:graphicFrameLocks xmlns:a="http://schemas.openxmlformats.org/drawingml/2006/main" noChangeAspect="1"/>
             </wp:cNvGraphicFramePr>
@@ -247,13 +584,13 @@
               <a:graphicData uri="http://schemas.openxmlformats.org/drawingml/2006/picture">
                 <pic:pic xmlns:pic="http://schemas.openxmlformats.org/drawingml/2006/picture">
                   <pic:nvPicPr>
-                    <pic:cNvPr id="0" name="Picture 1"/>
+                    <pic:cNvPr id="0" name="Picture 5"/>
                     <pic:cNvPicPr>
                       <a:picLocks noChangeAspect="1" noChangeArrowheads="1"/>
                     </pic:cNvPicPr>
                   </pic:nvPicPr>
                   <pic:blipFill>
-                    <a:blip r:embed="rId4">
+                    <a:blip r:embed="rId5">
                       <a:extLst>
                         <a:ext uri="{28A0092B-C50C-407E-A947-70E740481C1C}">
                           <a14:useLocalDpi xmlns:a14="http://schemas.microsoft.com/office/drawing/2010/main" val="0"/>
@@ -268,7 +605,61 @@
                   <pic:spPr bwMode="auto">
                     <a:xfrm>
                       <a:off x="0" y="0"/>
-                      <a:ext cx="5612130" cy="4446270"/>
+                      <a:ext cx="5612130" cy="5187315"/>
+                    </a:xfrm>
+                    <a:prstGeom prst="rect">
+                      <a:avLst/>
+                    </a:prstGeom>
+                    <a:noFill/>
+                    <a:ln>
+                      <a:noFill/>
+                    </a:ln>
+                  </pic:spPr>
+                </pic:pic>
+              </a:graphicData>
+            </a:graphic>
+          </wp:inline>
+        </w:drawing>
+      </w:r>
+      <w:r>
+        <w:rPr>
+          <w:noProof/>
+        </w:rPr>
+        <w:lastRenderedPageBreak/>
+        <w:drawing>
+          <wp:inline distT="0" distB="0" distL="0" distR="0" wp14:anchorId="76A62833" wp14:editId="31F8D18E">
+            <wp:extent cx="5612130" cy="3853815"/>
+            <wp:effectExtent l="0" t="0" r="7620" b="0"/>
+            <wp:docPr id="2" name="Picture 2"/>
+            <wp:cNvGraphicFramePr>
+              <a:graphicFrameLocks xmlns:a="http://schemas.openxmlformats.org/drawingml/2006/main" noChangeAspect="1"/>
+            </wp:cNvGraphicFramePr>
+            <a:graphic xmlns:a="http://schemas.openxmlformats.org/drawingml/2006/main">
+              <a:graphicData uri="http://schemas.openxmlformats.org/drawingml/2006/picture">
+                <pic:pic xmlns:pic="http://schemas.openxmlformats.org/drawingml/2006/picture">
+                  <pic:nvPicPr>
+                    <pic:cNvPr id="0" name="Picture 3"/>
+                    <pic:cNvPicPr>
+                      <a:picLocks noChangeAspect="1" noChangeArrowheads="1"/>
+                    </pic:cNvPicPr>
+                  </pic:nvPicPr>
+                  <pic:blipFill>
+                    <a:blip r:embed="rId6" cstate="print">
+                      <a:extLst>
+                        <a:ext uri="{28A0092B-C50C-407E-A947-70E740481C1C}">
+                          <a14:useLocalDpi xmlns:a14="http://schemas.microsoft.com/office/drawing/2010/main" val="0"/>
+                        </a:ext>
+                      </a:extLst>
+                    </a:blip>
+                    <a:srcRect/>
+                    <a:stretch>
+                      <a:fillRect/>
+                    </a:stretch>
+                  </pic:blipFill>
+                  <pic:spPr bwMode="auto">
+                    <a:xfrm>
+                      <a:off x="0" y="0"/>
+                      <a:ext cx="5612130" cy="3853815"/>
                     </a:xfrm>
                     <a:prstGeom prst="rect">
                       <a:avLst/>
@@ -293,6 +684,163 @@
     </w:sectPr>
   </w:body>
 </w:document>
+</file>
+
+<file path=word/numbering.xml><?xml version="1.0" encoding="utf-8"?>
+<w:numbering xmlns:wpc="http://schemas.microsoft.com/office/word/2010/wordprocessingCanvas" xmlns:cx="http://schemas.microsoft.com/office/drawing/2014/chartex" xmlns:cx1="http://schemas.microsoft.com/office/drawing/2015/9/8/chartex" xmlns:cx2="http://schemas.microsoft.com/office/drawing/2015/10/21/chartex" xmlns:cx3="http://schemas.microsoft.com/office/drawing/2016/5/9/chartex" xmlns:cx4="http://schemas.microsoft.com/office/drawing/2016/5/10/chartex" xmlns:cx5="http://schemas.microsoft.com/office/drawing/2016/5/11/chartex" xmlns:cx6="http://schemas.microsoft.com/office/drawing/2016/5/12/chartex" xmlns:cx7="http://schemas.microsoft.com/office/drawing/2016/5/13/chartex" xmlns:cx8="http://schemas.microsoft.com/office/drawing/2016/5/14/chartex" xmlns:mc="http://schemas.openxmlformats.org/markup-compatibility/2006" xmlns:aink="http://schemas.microsoft.com/office/drawing/2016/ink" xmlns:am3d="http://schemas.microsoft.com/office/drawing/2017/model3d" xmlns:o="urn:schemas-microsoft-com:office:office" xmlns:oel="http://schemas.microsoft.com/office/2019/extlst" xmlns:r="http://schemas.openxmlformats.org/officeDocument/2006/relationships" xmlns:m="http://schemas.openxmlformats.org/officeDocument/2006/math" xmlns:v="urn:schemas-microsoft-com:vml" xmlns:wp14="http://schemas.microsoft.com/office/word/2010/wordprocessingDrawing" xmlns:wp="http://schemas.openxmlformats.org/drawingml/2006/wordprocessingDrawing" xmlns:w10="urn:schemas-microsoft-com:office:word" xmlns:w="http://schemas.openxmlformats.org/wordprocessingml/2006/main" xmlns:w14="http://schemas.microsoft.com/office/word/2010/wordml" xmlns:w15="http://schemas.microsoft.com/office/word/2012/wordml" xmlns:w16cex="http://schemas.microsoft.com/office/word/2018/wordml/cex" xmlns:w16cid="http://schemas.microsoft.com/office/word/2016/wordml/cid" xmlns:w16="http://schemas.microsoft.com/office/word/2018/wordml" xmlns:w16sdtdh="http://schemas.microsoft.com/office/word/2020/wordml/sdtdatahash" xmlns:w16se="http://schemas.microsoft.com/office/word/2015/wordml/symex" xmlns:wpg="http://schemas.microsoft.com/office/word/2010/wordprocessingGroup" xmlns:wpi="http://schemas.microsoft.com/office/word/2010/wordprocessingInk" xmlns:wne="http://schemas.microsoft.com/office/word/2006/wordml" xmlns:wps="http://schemas.microsoft.com/office/word/2010/wordprocessingShape" mc:Ignorable="w14 w15 w16se w16cid w16 w16cex w16sdtdh wp14">
+  <w:abstractNum w:abstractNumId="0" w15:restartNumberingAfterBreak="0">
+    <w:nsid w:val="19201A3E"/>
+    <w:multiLevelType w:val="multilevel"/>
+    <w:tmpl w:val="C06213EC"/>
+    <w:lvl w:ilvl="0">
+      <w:start w:val="1"/>
+      <w:numFmt w:val="bullet"/>
+      <w:lvlText w:val=""/>
+      <w:lvlJc w:val="left"/>
+      <w:pPr>
+        <w:tabs>
+          <w:tab w:val="num" w:pos="720"/>
+        </w:tabs>
+        <w:ind w:left="720" w:hanging="360"/>
+      </w:pPr>
+      <w:rPr>
+        <w:rFonts w:ascii="Symbol" w:hAnsi="Symbol" w:hint="default"/>
+        <w:sz w:val="20"/>
+      </w:rPr>
+    </w:lvl>
+    <w:lvl w:ilvl="1">
+      <w:start w:val="1"/>
+      <w:numFmt w:val="bullet"/>
+      <w:lvlText w:val="o"/>
+      <w:lvlJc w:val="left"/>
+      <w:pPr>
+        <w:tabs>
+          <w:tab w:val="num" w:pos="1440"/>
+        </w:tabs>
+        <w:ind w:left="1440" w:hanging="360"/>
+      </w:pPr>
+      <w:rPr>
+        <w:rFonts w:ascii="Courier New" w:hAnsi="Courier New" w:hint="default"/>
+        <w:sz w:val="20"/>
+      </w:rPr>
+    </w:lvl>
+    <w:lvl w:ilvl="2" w:tentative="1">
+      <w:start w:val="1"/>
+      <w:numFmt w:val="bullet"/>
+      <w:lvlText w:val=""/>
+      <w:lvlJc w:val="left"/>
+      <w:pPr>
+        <w:tabs>
+          <w:tab w:val="num" w:pos="2160"/>
+        </w:tabs>
+        <w:ind w:left="2160" w:hanging="360"/>
+      </w:pPr>
+      <w:rPr>
+        <w:rFonts w:ascii="Wingdings" w:hAnsi="Wingdings" w:hint="default"/>
+        <w:sz w:val="20"/>
+      </w:rPr>
+    </w:lvl>
+    <w:lvl w:ilvl="3" w:tentative="1">
+      <w:start w:val="1"/>
+      <w:numFmt w:val="bullet"/>
+      <w:lvlText w:val=""/>
+      <w:lvlJc w:val="left"/>
+      <w:pPr>
+        <w:tabs>
+          <w:tab w:val="num" w:pos="2880"/>
+        </w:tabs>
+        <w:ind w:left="2880" w:hanging="360"/>
+      </w:pPr>
+      <w:rPr>
+        <w:rFonts w:ascii="Wingdings" w:hAnsi="Wingdings" w:hint="default"/>
+        <w:sz w:val="20"/>
+      </w:rPr>
+    </w:lvl>
+    <w:lvl w:ilvl="4" w:tentative="1">
+      <w:start w:val="1"/>
+      <w:numFmt w:val="bullet"/>
+      <w:lvlText w:val=""/>
+      <w:lvlJc w:val="left"/>
+      <w:pPr>
+        <w:tabs>
+          <w:tab w:val="num" w:pos="3600"/>
+        </w:tabs>
+        <w:ind w:left="3600" w:hanging="360"/>
+      </w:pPr>
+      <w:rPr>
+        <w:rFonts w:ascii="Wingdings" w:hAnsi="Wingdings" w:hint="default"/>
+        <w:sz w:val="20"/>
+      </w:rPr>
+    </w:lvl>
+    <w:lvl w:ilvl="5" w:tentative="1">
+      <w:start w:val="1"/>
+      <w:numFmt w:val="bullet"/>
+      <w:lvlText w:val=""/>
+      <w:lvlJc w:val="left"/>
+      <w:pPr>
+        <w:tabs>
+          <w:tab w:val="num" w:pos="4320"/>
+        </w:tabs>
+        <w:ind w:left="4320" w:hanging="360"/>
+      </w:pPr>
+      <w:rPr>
+        <w:rFonts w:ascii="Wingdings" w:hAnsi="Wingdings" w:hint="default"/>
+        <w:sz w:val="20"/>
+      </w:rPr>
+    </w:lvl>
+    <w:lvl w:ilvl="6" w:tentative="1">
+      <w:start w:val="1"/>
+      <w:numFmt w:val="bullet"/>
+      <w:lvlText w:val=""/>
+      <w:lvlJc w:val="left"/>
+      <w:pPr>
+        <w:tabs>
+          <w:tab w:val="num" w:pos="5040"/>
+        </w:tabs>
+        <w:ind w:left="5040" w:hanging="360"/>
+      </w:pPr>
+      <w:rPr>
+        <w:rFonts w:ascii="Wingdings" w:hAnsi="Wingdings" w:hint="default"/>
+        <w:sz w:val="20"/>
+      </w:rPr>
+    </w:lvl>
+    <w:lvl w:ilvl="7" w:tentative="1">
+      <w:start w:val="1"/>
+      <w:numFmt w:val="bullet"/>
+      <w:lvlText w:val=""/>
+      <w:lvlJc w:val="left"/>
+      <w:pPr>
+        <w:tabs>
+          <w:tab w:val="num" w:pos="5760"/>
+        </w:tabs>
+        <w:ind w:left="5760" w:hanging="360"/>
+      </w:pPr>
+      <w:rPr>
+        <w:rFonts w:ascii="Wingdings" w:hAnsi="Wingdings" w:hint="default"/>
+        <w:sz w:val="20"/>
+      </w:rPr>
+    </w:lvl>
+    <w:lvl w:ilvl="8" w:tentative="1">
+      <w:start w:val="1"/>
+      <w:numFmt w:val="bullet"/>
+      <w:lvlText w:val=""/>
+      <w:lvlJc w:val="left"/>
+      <w:pPr>
+        <w:tabs>
+          <w:tab w:val="num" w:pos="6480"/>
+        </w:tabs>
+        <w:ind w:left="6480" w:hanging="360"/>
+      </w:pPr>
+      <w:rPr>
+        <w:rFonts w:ascii="Wingdings" w:hAnsi="Wingdings" w:hint="default"/>
+        <w:sz w:val="20"/>
+      </w:rPr>
+    </w:lvl>
+  </w:abstractNum>
+  <w:num w:numId="1" w16cid:durableId="1176727622">
+    <w:abstractNumId w:val="0"/>
+  </w:num>
+</w:numbering>
 </file>
 
 <file path=word/styles.xml><?xml version="1.0" encoding="utf-8"?>
@@ -777,6 +1325,34 @@
       <w:lang w:eastAsia="es-CO"/>
     </w:rPr>
   </w:style>
+  <w:style w:type="paragraph" w:styleId="NormalWeb">
+    <w:name w:val="Normal (Web)"/>
+    <w:basedOn w:val="Normal"/>
+    <w:uiPriority w:val="99"/>
+    <w:semiHidden/>
+    <w:unhideWhenUsed/>
+    <w:rsid w:val="006B5EB7"/>
+    <w:pPr>
+      <w:spacing w:before="100" w:beforeAutospacing="1" w:after="100" w:afterAutospacing="1" w:line="240" w:lineRule="auto"/>
+    </w:pPr>
+    <w:rPr>
+      <w:rFonts w:ascii="Times New Roman" w:eastAsia="Times New Roman" w:hAnsi="Times New Roman" w:cs="Times New Roman"/>
+      <w:sz w:val="24"/>
+      <w:szCs w:val="24"/>
+      <w:lang w:eastAsia="es-CO"/>
+    </w:rPr>
+  </w:style>
+  <w:style w:type="character" w:styleId="Strong">
+    <w:name w:val="Strong"/>
+    <w:basedOn w:val="DefaultParagraphFont"/>
+    <w:uiPriority w:val="22"/>
+    <w:qFormat/>
+    <w:rsid w:val="006B5EB7"/>
+    <w:rPr>
+      <w:b/>
+      <w:bCs/>
+    </w:rPr>
+  </w:style>
 </w:styles>
 </file>
 

</xml_diff>

<commit_message>
MER inmobiliaria con la descripción de entidades convertidas en tablas con sus respectivos atributos y cardinalidades.
</commit_message>
<xml_diff>
--- a/Documentación bd inmobiliaria.docx
+++ b/Documentación bd inmobiliaria.docx
@@ -29,8 +29,23 @@
           <w:szCs w:val="48"/>
           <w:lang w:eastAsia="es-CO"/>
         </w:rPr>
-        <w:t>Mer Inmobiliaria SofkaU</w:t>
-      </w:r>
+        <w:t xml:space="preserve">Mer Inmobiliaria </w:t>
+      </w:r>
+      <w:proofErr w:type="spellStart"/>
+      <w:r>
+        <w:rPr>
+          <w:rFonts w:ascii="Segoe UI" w:eastAsia="Times New Roman" w:hAnsi="Segoe UI" w:cs="Segoe UI"/>
+          <w:b/>
+          <w:bCs/>
+          <w:color w:val="24292F"/>
+          <w:kern w:val="36"/>
+          <w:sz w:val="48"/>
+          <w:szCs w:val="48"/>
+          <w:lang w:eastAsia="es-CO"/>
+        </w:rPr>
+        <w:t>SofkaU</w:t>
+      </w:r>
+      <w:proofErr w:type="spellEnd"/>
     </w:p>
     <w:p>
       <w:pPr>
@@ -83,6 +98,7 @@
         </w:rPr>
         <w:t>Complete </w:t>
       </w:r>
+      <w:proofErr w:type="spellStart"/>
       <w:r>
         <w:rPr>
           <w:rFonts w:ascii="Segoe UI" w:eastAsia="Times New Roman" w:hAnsi="Segoe UI" w:cs="Segoe UI"/>
@@ -97,6 +113,7 @@
         </w:rPr>
         <w:t>unicamente</w:t>
       </w:r>
+      <w:proofErr w:type="spellEnd"/>
       <w:r>
         <w:rPr>
           <w:rFonts w:ascii="Segoe UI" w:eastAsia="Times New Roman" w:hAnsi="Segoe UI" w:cs="Segoe UI"/>
@@ -132,7 +149,29 @@
           <w:szCs w:val="24"/>
           <w:lang w:eastAsia="es-CO"/>
         </w:rPr>
-        <w:t>Pase el diagrama a workbench donde incluya todas las cardinalidades que específico en el punto anterior.</w:t>
+        <w:t xml:space="preserve">Pase el diagrama a </w:t>
+      </w:r>
+      <w:proofErr w:type="spellStart"/>
+      <w:r>
+        <w:rPr>
+          <w:rFonts w:ascii="Segoe UI" w:eastAsia="Times New Roman" w:hAnsi="Segoe UI" w:cs="Segoe UI"/>
+          <w:color w:val="24292F"/>
+          <w:sz w:val="24"/>
+          <w:szCs w:val="24"/>
+          <w:lang w:eastAsia="es-CO"/>
+        </w:rPr>
+        <w:t>workbench</w:t>
+      </w:r>
+      <w:proofErr w:type="spellEnd"/>
+      <w:r>
+        <w:rPr>
+          <w:rFonts w:ascii="Segoe UI" w:eastAsia="Times New Roman" w:hAnsi="Segoe UI" w:cs="Segoe UI"/>
+          <w:color w:val="24292F"/>
+          <w:sz w:val="24"/>
+          <w:szCs w:val="24"/>
+          <w:lang w:eastAsia="es-CO"/>
+        </w:rPr>
+        <w:t xml:space="preserve"> donde incluya todas las cardinalidades que específico en el punto anterior.</w:t>
       </w:r>
     </w:p>
     <w:p>
@@ -151,15 +190,49 @@
           <w:lang w:eastAsia="es-CO"/>
         </w:rPr>
       </w:pPr>
-      <w:r>
-        <w:rPr>
-          <w:rFonts w:ascii="Segoe UI" w:eastAsia="Times New Roman" w:hAnsi="Segoe UI" w:cs="Segoe UI"/>
-          <w:color w:val="24292F"/>
-          <w:sz w:val="24"/>
-          <w:szCs w:val="24"/>
-          <w:lang w:eastAsia="es-CO"/>
-        </w:rPr>
-        <w:t>Gerene el Script aplicando ingenieria hacia adelante.</w:t>
+      <w:proofErr w:type="spellStart"/>
+      <w:r>
+        <w:rPr>
+          <w:rFonts w:ascii="Segoe UI" w:eastAsia="Times New Roman" w:hAnsi="Segoe UI" w:cs="Segoe UI"/>
+          <w:color w:val="24292F"/>
+          <w:sz w:val="24"/>
+          <w:szCs w:val="24"/>
+          <w:lang w:eastAsia="es-CO"/>
+        </w:rPr>
+        <w:t>Gerene</w:t>
+      </w:r>
+      <w:proofErr w:type="spellEnd"/>
+      <w:r>
+        <w:rPr>
+          <w:rFonts w:ascii="Segoe UI" w:eastAsia="Times New Roman" w:hAnsi="Segoe UI" w:cs="Segoe UI"/>
+          <w:color w:val="24292F"/>
+          <w:sz w:val="24"/>
+          <w:szCs w:val="24"/>
+          <w:lang w:eastAsia="es-CO"/>
+        </w:rPr>
+        <w:t xml:space="preserve"> el Script aplicando </w:t>
+      </w:r>
+      <w:proofErr w:type="spellStart"/>
+      <w:r>
+        <w:rPr>
+          <w:rFonts w:ascii="Segoe UI" w:eastAsia="Times New Roman" w:hAnsi="Segoe UI" w:cs="Segoe UI"/>
+          <w:color w:val="24292F"/>
+          <w:sz w:val="24"/>
+          <w:szCs w:val="24"/>
+          <w:lang w:eastAsia="es-CO"/>
+        </w:rPr>
+        <w:t>ingenieria</w:t>
+      </w:r>
+      <w:proofErr w:type="spellEnd"/>
+      <w:r>
+        <w:rPr>
+          <w:rFonts w:ascii="Segoe UI" w:eastAsia="Times New Roman" w:hAnsi="Segoe UI" w:cs="Segoe UI"/>
+          <w:color w:val="24292F"/>
+          <w:sz w:val="24"/>
+          <w:szCs w:val="24"/>
+          <w:lang w:eastAsia="es-CO"/>
+        </w:rPr>
+        <w:t xml:space="preserve"> hacia adelante.</w:t>
       </w:r>
     </w:p>
     <w:p>
@@ -213,7 +286,51 @@
           <w:szCs w:val="24"/>
           <w:lang w:eastAsia="es-CO"/>
         </w:rPr>
-        <w:t>Poblar todas las tabla de la base de datos almenos con 5 registros.</w:t>
+        <w:t xml:space="preserve">Poblar </w:t>
+      </w:r>
+      <w:proofErr w:type="gramStart"/>
+      <w:r>
+        <w:rPr>
+          <w:rFonts w:ascii="Segoe UI" w:eastAsia="Times New Roman" w:hAnsi="Segoe UI" w:cs="Segoe UI"/>
+          <w:color w:val="24292F"/>
+          <w:sz w:val="24"/>
+          <w:szCs w:val="24"/>
+          <w:lang w:eastAsia="es-CO"/>
+        </w:rPr>
+        <w:t>todas las tabla</w:t>
+      </w:r>
+      <w:proofErr w:type="gramEnd"/>
+      <w:r>
+        <w:rPr>
+          <w:rFonts w:ascii="Segoe UI" w:eastAsia="Times New Roman" w:hAnsi="Segoe UI" w:cs="Segoe UI"/>
+          <w:color w:val="24292F"/>
+          <w:sz w:val="24"/>
+          <w:szCs w:val="24"/>
+          <w:lang w:eastAsia="es-CO"/>
+        </w:rPr>
+        <w:t xml:space="preserve"> de la base de datos </w:t>
+      </w:r>
+      <w:proofErr w:type="spellStart"/>
+      <w:r>
+        <w:rPr>
+          <w:rFonts w:ascii="Segoe UI" w:eastAsia="Times New Roman" w:hAnsi="Segoe UI" w:cs="Segoe UI"/>
+          <w:color w:val="24292F"/>
+          <w:sz w:val="24"/>
+          <w:szCs w:val="24"/>
+          <w:lang w:eastAsia="es-CO"/>
+        </w:rPr>
+        <w:t>almenos</w:t>
+      </w:r>
+      <w:proofErr w:type="spellEnd"/>
+      <w:r>
+        <w:rPr>
+          <w:rFonts w:ascii="Segoe UI" w:eastAsia="Times New Roman" w:hAnsi="Segoe UI" w:cs="Segoe UI"/>
+          <w:color w:val="24292F"/>
+          <w:sz w:val="24"/>
+          <w:szCs w:val="24"/>
+          <w:lang w:eastAsia="es-CO"/>
+        </w:rPr>
+        <w:t xml:space="preserve"> con 5 registros.</w:t>
       </w:r>
     </w:p>
     <w:p>
@@ -286,15 +403,49 @@
           <w:lang w:eastAsia="es-CO"/>
         </w:rPr>
       </w:pPr>
-      <w:r>
-        <w:rPr>
-          <w:rFonts w:ascii="Segoe UI" w:eastAsia="Times New Roman" w:hAnsi="Segoe UI" w:cs="Segoe UI"/>
-          <w:color w:val="24292F"/>
-          <w:sz w:val="24"/>
-          <w:szCs w:val="24"/>
-          <w:lang w:eastAsia="es-CO"/>
-        </w:rPr>
-        <w:t>¿ Cómo podría controlar que la misma persona que compra un inmueble con identificador X y se lo entrega a la agencia Inmobiliaria SofkaU, NO pueda alquilar el inmueble con identificador X?</w:t>
+      <w:proofErr w:type="gramStart"/>
+      <w:r>
+        <w:rPr>
+          <w:rFonts w:ascii="Segoe UI" w:eastAsia="Times New Roman" w:hAnsi="Segoe UI" w:cs="Segoe UI"/>
+          <w:color w:val="24292F"/>
+          <w:sz w:val="24"/>
+          <w:szCs w:val="24"/>
+          <w:lang w:eastAsia="es-CO"/>
+        </w:rPr>
+        <w:t>¿ Cómo</w:t>
+      </w:r>
+      <w:proofErr w:type="gramEnd"/>
+      <w:r>
+        <w:rPr>
+          <w:rFonts w:ascii="Segoe UI" w:eastAsia="Times New Roman" w:hAnsi="Segoe UI" w:cs="Segoe UI"/>
+          <w:color w:val="24292F"/>
+          <w:sz w:val="24"/>
+          <w:szCs w:val="24"/>
+          <w:lang w:eastAsia="es-CO"/>
+        </w:rPr>
+        <w:t xml:space="preserve"> podría controlar que la misma persona que compra un inmueble con identificador X y se lo entrega a la agencia Inmobiliaria </w:t>
+      </w:r>
+      <w:proofErr w:type="spellStart"/>
+      <w:r>
+        <w:rPr>
+          <w:rFonts w:ascii="Segoe UI" w:eastAsia="Times New Roman" w:hAnsi="Segoe UI" w:cs="Segoe UI"/>
+          <w:color w:val="24292F"/>
+          <w:sz w:val="24"/>
+          <w:szCs w:val="24"/>
+          <w:lang w:eastAsia="es-CO"/>
+        </w:rPr>
+        <w:t>SofkaU</w:t>
+      </w:r>
+      <w:proofErr w:type="spellEnd"/>
+      <w:r>
+        <w:rPr>
+          <w:rFonts w:ascii="Segoe UI" w:eastAsia="Times New Roman" w:hAnsi="Segoe UI" w:cs="Segoe UI"/>
+          <w:color w:val="24292F"/>
+          <w:sz w:val="24"/>
+          <w:szCs w:val="24"/>
+          <w:lang w:eastAsia="es-CO"/>
+        </w:rPr>
+        <w:t>, NO pueda alquilar el inmueble con identificador X?</w:t>
       </w:r>
     </w:p>
     <w:p>
@@ -348,66 +499,261 @@
           <w:szCs w:val="24"/>
           <w:lang w:eastAsia="es-CO"/>
         </w:rPr>
-        <w:t>Emplee el uso adecuado de los commits.</w:t>
+        <w:t xml:space="preserve">Emplee el uso adecuado de los </w:t>
+      </w:r>
+      <w:proofErr w:type="spellStart"/>
+      <w:r>
+        <w:rPr>
+          <w:rFonts w:ascii="Segoe UI" w:eastAsia="Times New Roman" w:hAnsi="Segoe UI" w:cs="Segoe UI"/>
+          <w:color w:val="24292F"/>
+          <w:sz w:val="24"/>
+          <w:szCs w:val="24"/>
+          <w:lang w:eastAsia="es-CO"/>
+        </w:rPr>
+        <w:t>commits</w:t>
+      </w:r>
+      <w:proofErr w:type="spellEnd"/>
+      <w:r>
+        <w:rPr>
+          <w:rFonts w:ascii="Segoe UI" w:eastAsia="Times New Roman" w:hAnsi="Segoe UI" w:cs="Segoe UI"/>
+          <w:color w:val="24292F"/>
+          <w:sz w:val="24"/>
+          <w:szCs w:val="24"/>
+          <w:lang w:eastAsia="es-CO"/>
+        </w:rPr>
+        <w:t>.</w:t>
       </w:r>
     </w:p>
     <w:p>
       <w:pPr>
-        <w:shd w:val="clear" w:color="auto" w:fill="FFFFFF"/>
-        <w:spacing w:after="240" w:line="240" w:lineRule="auto"/>
-        <w:outlineLvl w:val="0"/>
-        <w:rPr>
-          <w:rFonts w:ascii="Segoe UI" w:eastAsia="Times New Roman" w:hAnsi="Segoe UI" w:cs="Segoe UI"/>
-          <w:b/>
-          <w:bCs/>
-          <w:color w:val="24292F"/>
-          <w:kern w:val="36"/>
-          <w:sz w:val="48"/>
-          <w:szCs w:val="48"/>
+        <w:pStyle w:val="Heading2"/>
+        <w:rPr>
+          <w:rFonts w:eastAsia="Times New Roman"/>
           <w:lang w:eastAsia="es-CO"/>
         </w:rPr>
       </w:pPr>
+      <w:r>
+        <w:rPr>
+          <w:rFonts w:eastAsia="Times New Roman"/>
+          <w:lang w:eastAsia="es-CO"/>
+        </w:rPr>
+        <w:t>Modelo Entidad relación inmobiliaria</w:t>
+      </w:r>
     </w:p>
-    <w:p/>
     <w:p>
-      <w:r>
-        <w:t>Se definen las siguientes entidades</w:t>
+      <w:pPr>
+        <w:pStyle w:val="Heading2"/>
+      </w:pPr>
+      <w:r>
+        <w:t>Descripción MER inmobiliaria</w:t>
+      </w:r>
+    </w:p>
+    <w:p>
+      <w:pPr>
+        <w:jc w:val="both"/>
+      </w:pPr>
+      <w:r>
+        <w:t>El diagrama de la inmobiliaria</w:t>
+      </w:r>
+      <w:r>
+        <w:t xml:space="preserve"> presenta entidades</w:t>
+      </w:r>
+      <w:r>
+        <w:t xml:space="preserve"> las cuales se convirtieron en tablas</w:t>
+      </w:r>
+      <w:r>
+        <w:t>, atributos, relaciones, cardinalidades</w:t>
+      </w:r>
+      <w:r>
+        <w:t>.</w:t>
+      </w:r>
+      <w:r>
+        <w:t xml:space="preserve"> </w:t>
+      </w:r>
+      <w:r>
+        <w:t>E</w:t>
+      </w:r>
+      <w:r>
+        <w:t xml:space="preserve">n la tabla 1 se describe de la siguiente manera, en </w:t>
+      </w:r>
+      <w:r>
+        <w:t>la columna tablas se describen las tablas con los respectivos atributos, en la columna relaciones se describen las tablas con las cuales se relaciona con la respectiva cardinalidad</w:t>
+      </w:r>
+      <w:r>
+        <w:t>.</w:t>
+      </w:r>
+    </w:p>
+    <w:p>
+      <w:pPr>
+        <w:pStyle w:val="Caption"/>
+        <w:keepNext/>
+      </w:pPr>
+      <w:r>
+        <w:t xml:space="preserve">Tabla </w:t>
+      </w:r>
+      <w:fldSimple w:instr=" SEQ Tabla \* ARABIC ">
+        <w:r>
+          <w:rPr>
+            <w:noProof/>
+          </w:rPr>
+          <w:t>1</w:t>
+        </w:r>
+      </w:fldSimple>
+      <w:r>
+        <w:t>: Descripción MER inmobiliaria.</w:t>
       </w:r>
     </w:p>
     <w:tbl>
       <w:tblPr>
         <w:tblStyle w:val="TableGrid"/>
-        <w:tblW w:w="0" w:type="auto"/>
+        <w:tblW w:w="10485" w:type="dxa"/>
         <w:tblLook w:val="04A0" w:firstRow="1" w:lastRow="0" w:firstColumn="1" w:lastColumn="0" w:noHBand="0" w:noVBand="1"/>
       </w:tblPr>
       <w:tblGrid>
-        <w:gridCol w:w="4414"/>
-        <w:gridCol w:w="4414"/>
+        <w:gridCol w:w="1413"/>
+        <w:gridCol w:w="2268"/>
+        <w:gridCol w:w="1984"/>
+        <w:gridCol w:w="4820"/>
       </w:tblGrid>
       <w:tr>
         <w:tc>
           <w:tcPr>
-            <w:tcW w:w="4414" w:type="dxa"/>
+            <w:tcW w:w="1413" w:type="dxa"/>
+          </w:tcPr>
+          <w:p>
+            <w:pPr>
+              <w:rPr>
+                <w:b/>
+                <w:bCs/>
+              </w:rPr>
+            </w:pPr>
+            <w:r>
+              <w:rPr>
+                <w:b/>
+                <w:bCs/>
+              </w:rPr>
+              <w:t>Tablas</w:t>
+            </w:r>
+          </w:p>
+        </w:tc>
+        <w:tc>
+          <w:tcPr>
+            <w:tcW w:w="2268" w:type="dxa"/>
+          </w:tcPr>
+          <w:p>
+            <w:pPr>
+              <w:rPr>
+                <w:b/>
+                <w:bCs/>
+              </w:rPr>
+            </w:pPr>
+            <w:r>
+              <w:rPr>
+                <w:b/>
+                <w:bCs/>
+              </w:rPr>
+              <w:t xml:space="preserve">Atributos </w:t>
+            </w:r>
+          </w:p>
+        </w:tc>
+        <w:tc>
+          <w:tcPr>
+            <w:tcW w:w="1984" w:type="dxa"/>
+          </w:tcPr>
+          <w:p>
+            <w:pPr>
+              <w:rPr>
+                <w:b/>
+                <w:bCs/>
+              </w:rPr>
+            </w:pPr>
+            <w:r>
+              <w:rPr>
+                <w:b/>
+                <w:bCs/>
+              </w:rPr>
+              <w:t>Relaciones</w:t>
+            </w:r>
+          </w:p>
+        </w:tc>
+        <w:tc>
+          <w:tcPr>
+            <w:tcW w:w="4820" w:type="dxa"/>
+          </w:tcPr>
+          <w:p>
+            <w:pPr>
+              <w:rPr>
+                <w:b/>
+                <w:bCs/>
+              </w:rPr>
+            </w:pPr>
+            <w:r>
+              <w:rPr>
+                <w:b/>
+                <w:bCs/>
+              </w:rPr>
+              <w:t>Cardinalidad</w:t>
+            </w:r>
+          </w:p>
+        </w:tc>
+      </w:tr>
+      <w:tr>
+        <w:tc>
+          <w:tcPr>
+            <w:tcW w:w="1413" w:type="dxa"/>
+            <w:vMerge w:val="restart"/>
           </w:tcPr>
           <w:p>
             <w:pPr>
               <w:spacing w:after="160" w:line="259" w:lineRule="auto"/>
             </w:pPr>
             <w:r>
-              <w:t>Cliente: cedula, nombre, teléfono(mv), email, ingresos, dirección, habilitado</w:t>
+              <w:t>Cliente</w:t>
+            </w:r>
+            <w:r>
+              <w:t xml:space="preserve"> </w:t>
+            </w:r>
+          </w:p>
+        </w:tc>
+        <w:tc>
+          <w:tcPr>
+            <w:tcW w:w="2268" w:type="dxa"/>
+            <w:vMerge w:val="restart"/>
+          </w:tcPr>
+          <w:p>
+            <w:r>
+              <w:t xml:space="preserve">cedula, nombre, </w:t>
+            </w:r>
+            <w:r>
+              <w:t>teléfono (a. multivariado</w:t>
+            </w:r>
+            <w:r>
+              <w:t>), email, ingresos, dirección, habilitado.</w:t>
+            </w:r>
+          </w:p>
+        </w:tc>
+        <w:tc>
+          <w:tcPr>
+            <w:tcW w:w="1984" w:type="dxa"/>
+          </w:tcPr>
+          <w:p>
+            <w:proofErr w:type="spellStart"/>
+            <w:r>
+              <w:t>Infovisitas</w:t>
+            </w:r>
+            <w:proofErr w:type="spellEnd"/>
+          </w:p>
+        </w:tc>
+        <w:tc>
+          <w:tcPr>
+            <w:tcW w:w="4820" w:type="dxa"/>
+          </w:tcPr>
+          <w:p>
+            <w:r>
+              <w:t>Un cliente puede realizar una o muchas visitas</w:t>
             </w:r>
             <w:r>
               <w:t>.</w:t>
-            </w:r>
-          </w:p>
-        </w:tc>
-        <w:tc>
-          <w:tcPr>
-            <w:tcW w:w="4414" w:type="dxa"/>
-          </w:tcPr>
-          <w:p>
-            <w:r>
-              <w:t>Infovisitas, alquiler y compra</w:t>
             </w:r>
           </w:p>
         </w:tc>
@@ -415,21 +761,38 @@
       <w:tr>
         <w:tc>
           <w:tcPr>
-            <w:tcW w:w="4414" w:type="dxa"/>
-          </w:tcPr>
-          <w:p>
-            <w:r>
-              <w:t>Infovistas</w:t>
-            </w:r>
-          </w:p>
-        </w:tc>
-        <w:tc>
-          <w:tcPr>
-            <w:tcW w:w="4414" w:type="dxa"/>
-          </w:tcPr>
-          <w:p>
-            <w:r>
-              <w:t>Ascesor e inmueble</w:t>
+            <w:tcW w:w="1413" w:type="dxa"/>
+            <w:vMerge/>
+          </w:tcPr>
+          <w:p/>
+        </w:tc>
+        <w:tc>
+          <w:tcPr>
+            <w:tcW w:w="2268" w:type="dxa"/>
+            <w:vMerge/>
+          </w:tcPr>
+          <w:p/>
+        </w:tc>
+        <w:tc>
+          <w:tcPr>
+            <w:tcW w:w="1984" w:type="dxa"/>
+          </w:tcPr>
+          <w:p>
+            <w:r>
+              <w:t xml:space="preserve">alquiler </w:t>
+            </w:r>
+          </w:p>
+        </w:tc>
+        <w:tc>
+          <w:tcPr>
+            <w:tcW w:w="4820" w:type="dxa"/>
+          </w:tcPr>
+          <w:p>
+            <w:r>
+              <w:t>Un cliente puede realizar uno o muchos alquileres</w:t>
+            </w:r>
+            <w:r>
+              <w:t>.</w:t>
             </w:r>
           </w:p>
         </w:tc>
@@ -437,24 +800,38 @@
       <w:tr>
         <w:tc>
           <w:tcPr>
-            <w:tcW w:w="4414" w:type="dxa"/>
-          </w:tcPr>
-          <w:p>
-            <w:r>
-              <w:t>alquiler</w:t>
-            </w:r>
-          </w:p>
-        </w:tc>
-        <w:tc>
-          <w:tcPr>
-            <w:tcW w:w="4414" w:type="dxa"/>
-          </w:tcPr>
-          <w:p>
-            <w:pPr>
-              <w:ind w:firstLine="708"/>
-            </w:pPr>
-            <w:r>
-              <w:t>Inmueble, datos inmobiliaria</w:t>
+            <w:tcW w:w="1413" w:type="dxa"/>
+            <w:vMerge/>
+          </w:tcPr>
+          <w:p/>
+        </w:tc>
+        <w:tc>
+          <w:tcPr>
+            <w:tcW w:w="2268" w:type="dxa"/>
+            <w:vMerge/>
+          </w:tcPr>
+          <w:p/>
+        </w:tc>
+        <w:tc>
+          <w:tcPr>
+            <w:tcW w:w="1984" w:type="dxa"/>
+          </w:tcPr>
+          <w:p>
+            <w:r>
+              <w:t>compra</w:t>
+            </w:r>
+          </w:p>
+        </w:tc>
+        <w:tc>
+          <w:tcPr>
+            <w:tcW w:w="4820" w:type="dxa"/>
+          </w:tcPr>
+          <w:p>
+            <w:r>
+              <w:t>Un cliente puede realizar una o más compras</w:t>
+            </w:r>
+            <w:r>
+              <w:t>.</w:t>
             </w:r>
           </w:p>
         </w:tc>
@@ -462,21 +839,40 @@
       <w:tr>
         <w:tc>
           <w:tcPr>
-            <w:tcW w:w="4414" w:type="dxa"/>
-          </w:tcPr>
-          <w:p>
-            <w:r>
-              <w:t>compra</w:t>
-            </w:r>
-          </w:p>
-        </w:tc>
-        <w:tc>
-          <w:tcPr>
-            <w:tcW w:w="4414" w:type="dxa"/>
-          </w:tcPr>
-          <w:p>
-            <w:r>
-              <w:t>Inmueble, datos inmobiliaria , ascesor</w:t>
+            <w:tcW w:w="1413" w:type="dxa"/>
+            <w:vMerge/>
+          </w:tcPr>
+          <w:p/>
+        </w:tc>
+        <w:tc>
+          <w:tcPr>
+            <w:tcW w:w="2268" w:type="dxa"/>
+            <w:vMerge/>
+          </w:tcPr>
+          <w:p/>
+        </w:tc>
+        <w:tc>
+          <w:tcPr>
+            <w:tcW w:w="1984" w:type="dxa"/>
+          </w:tcPr>
+          <w:p>
+            <w:proofErr w:type="spellStart"/>
+            <w:r>
+              <w:t>telefonoCliente</w:t>
+            </w:r>
+            <w:proofErr w:type="spellEnd"/>
+          </w:p>
+        </w:tc>
+        <w:tc>
+          <w:tcPr>
+            <w:tcW w:w="4820" w:type="dxa"/>
+          </w:tcPr>
+          <w:p>
+            <w:r>
+              <w:t>Un cliente puede tener uno o más teléfonos</w:t>
+            </w:r>
+            <w:r>
+              <w:t>.</w:t>
             </w:r>
           </w:p>
         </w:tc>
@@ -484,43 +880,140 @@
       <w:tr>
         <w:tc>
           <w:tcPr>
-            <w:tcW w:w="4414" w:type="dxa"/>
-          </w:tcPr>
-          <w:p/>
-          <w:p>
-            <w:r>
-              <w:t>Asesor: cedula, nombre, salario,telefono, correo</w:t>
-            </w:r>
-          </w:p>
-          <w:p/>
-        </w:tc>
-        <w:tc>
-          <w:tcPr>
-            <w:tcW w:w="4414" w:type="dxa"/>
-          </w:tcPr>
-          <w:p/>
+            <w:tcW w:w="1413" w:type="dxa"/>
+            <w:vMerge w:val="restart"/>
+          </w:tcPr>
+          <w:p>
+            <w:proofErr w:type="spellStart"/>
+            <w:r>
+              <w:t>Infovistas</w:t>
+            </w:r>
+            <w:proofErr w:type="spellEnd"/>
+          </w:p>
+        </w:tc>
+        <w:tc>
+          <w:tcPr>
+            <w:tcW w:w="2268" w:type="dxa"/>
+            <w:vMerge w:val="restart"/>
+          </w:tcPr>
+          <w:p>
+            <w:r>
+              <w:t xml:space="preserve">Id, </w:t>
+            </w:r>
+            <w:proofErr w:type="spellStart"/>
+            <w:r>
+              <w:t>fechaInfovisitas</w:t>
+            </w:r>
+            <w:proofErr w:type="spellEnd"/>
+            <w:r>
+              <w:t xml:space="preserve">, </w:t>
+            </w:r>
+            <w:proofErr w:type="spellStart"/>
+            <w:r>
+              <w:t>idInmueble</w:t>
+            </w:r>
+            <w:proofErr w:type="spellEnd"/>
+            <w:r>
+              <w:t xml:space="preserve">, </w:t>
+            </w:r>
+            <w:proofErr w:type="spellStart"/>
+            <w:r>
+              <w:t>idInmobiliaria</w:t>
+            </w:r>
+            <w:proofErr w:type="spellEnd"/>
+            <w:r>
+              <w:t xml:space="preserve">,  </w:t>
+            </w:r>
+            <w:proofErr w:type="spellStart"/>
+            <w:r>
+              <w:t>idAsesor</w:t>
+            </w:r>
+            <w:proofErr w:type="spellEnd"/>
+            <w:r>
+              <w:t xml:space="preserve">, </w:t>
+            </w:r>
+            <w:proofErr w:type="spellStart"/>
+            <w:r>
+              <w:t>idCliente</w:t>
+            </w:r>
+            <w:proofErr w:type="spellEnd"/>
+            <w:r>
+              <w:t>.</w:t>
+            </w:r>
+          </w:p>
+        </w:tc>
+        <w:tc>
+          <w:tcPr>
+            <w:tcW w:w="1984" w:type="dxa"/>
+          </w:tcPr>
+          <w:p>
+            <w:r>
+              <w:t>Asesor</w:t>
+            </w:r>
+          </w:p>
+        </w:tc>
+        <w:tc>
+          <w:tcPr>
+            <w:tcW w:w="4820" w:type="dxa"/>
+          </w:tcPr>
+          <w:p>
+            <w:r>
+              <w:t xml:space="preserve">Una </w:t>
+            </w:r>
+            <w:proofErr w:type="spellStart"/>
+            <w:r>
+              <w:t>infovisita</w:t>
+            </w:r>
+            <w:proofErr w:type="spellEnd"/>
+            <w:r>
+              <w:t xml:space="preserve"> se relaciona con un asesor.</w:t>
+            </w:r>
+          </w:p>
         </w:tc>
       </w:tr>
       <w:tr>
         <w:tc>
           <w:tcPr>
-            <w:tcW w:w="4414" w:type="dxa"/>
-          </w:tcPr>
-          <w:p>
-            <w:r>
-              <w:lastRenderedPageBreak/>
-              <w:t>Inmueble: id inmueble, precio propietario, precio venta, precio alquiler, estado(N/O), fotos(mv), estrato, descripción (área, piso, atributo, dirección(departamento, ciudad, comuna, barrio,código postal,complemento</w:t>
-            </w:r>
-          </w:p>
-          <w:p/>
-        </w:tc>
-        <w:tc>
-          <w:tcPr>
-            <w:tcW w:w="4414" w:type="dxa"/>
-          </w:tcPr>
-          <w:p>
-            <w:r>
-              <w:t>Propietario</w:t>
+            <w:tcW w:w="1413" w:type="dxa"/>
+            <w:vMerge/>
+          </w:tcPr>
+          <w:p/>
+        </w:tc>
+        <w:tc>
+          <w:tcPr>
+            <w:tcW w:w="2268" w:type="dxa"/>
+            <w:vMerge/>
+          </w:tcPr>
+          <w:p/>
+        </w:tc>
+        <w:tc>
+          <w:tcPr>
+            <w:tcW w:w="1984" w:type="dxa"/>
+          </w:tcPr>
+          <w:p>
+            <w:r>
+              <w:t>inmueble</w:t>
+            </w:r>
+          </w:p>
+        </w:tc>
+        <w:tc>
+          <w:tcPr>
+            <w:tcW w:w="4820" w:type="dxa"/>
+          </w:tcPr>
+          <w:p>
+            <w:r>
+              <w:t xml:space="preserve">Una </w:t>
+            </w:r>
+            <w:proofErr w:type="spellStart"/>
+            <w:r>
+              <w:t>infovisita</w:t>
+            </w:r>
+            <w:proofErr w:type="spellEnd"/>
+            <w:r>
+              <w:t xml:space="preserve"> se relaciona con un inmueble</w:t>
+            </w:r>
+            <w:r>
+              <w:t>.</w:t>
             </w:r>
           </w:p>
         </w:tc>
@@ -528,55 +1021,1315 @@
       <w:tr>
         <w:tc>
           <w:tcPr>
-            <w:tcW w:w="4414" w:type="dxa"/>
-          </w:tcPr>
-          <w:p/>
-          <w:p>
-            <w:r>
-              <w:t>Propietario: cedula, teléfono(mv), nombre, email.</w:t>
-            </w:r>
-          </w:p>
-          <w:p/>
-        </w:tc>
-        <w:tc>
-          <w:tcPr>
-            <w:tcW w:w="4414" w:type="dxa"/>
-          </w:tcPr>
-          <w:p/>
+            <w:tcW w:w="1413" w:type="dxa"/>
+            <w:vMerge/>
+          </w:tcPr>
+          <w:p/>
+        </w:tc>
+        <w:tc>
+          <w:tcPr>
+            <w:tcW w:w="2268" w:type="dxa"/>
+            <w:vMerge/>
+          </w:tcPr>
+          <w:p/>
+        </w:tc>
+        <w:tc>
+          <w:tcPr>
+            <w:tcW w:w="1984" w:type="dxa"/>
+          </w:tcPr>
+          <w:p>
+            <w:r>
+              <w:t>cliente</w:t>
+            </w:r>
+          </w:p>
+        </w:tc>
+        <w:tc>
+          <w:tcPr>
+            <w:tcW w:w="4820" w:type="dxa"/>
+          </w:tcPr>
+          <w:p>
+            <w:r>
+              <w:t xml:space="preserve">Una </w:t>
+            </w:r>
+            <w:proofErr w:type="spellStart"/>
+            <w:r>
+              <w:t>infovisita</w:t>
+            </w:r>
+            <w:proofErr w:type="spellEnd"/>
+            <w:r>
+              <w:t xml:space="preserve"> es reali</w:t>
+            </w:r>
+            <w:r>
+              <w:t>za</w:t>
+            </w:r>
+            <w:r>
+              <w:t>da por un cliente</w:t>
+            </w:r>
+            <w:r>
+              <w:t>.</w:t>
+            </w:r>
+          </w:p>
         </w:tc>
       </w:tr>
       <w:tr>
         <w:tc>
           <w:tcPr>
-            <w:tcW w:w="4414" w:type="dxa"/>
-          </w:tcPr>
-          <w:p>
-            <w:r>
-              <w:t>Datosinmobilaria, nombre, dirección, teléfono, correo, pagina web</w:t>
-            </w:r>
-          </w:p>
-          <w:p/>
-        </w:tc>
-        <w:tc>
-          <w:tcPr>
-            <w:tcW w:w="4414" w:type="dxa"/>
-          </w:tcPr>
-          <w:p/>
+            <w:tcW w:w="1413" w:type="dxa"/>
+            <w:vMerge w:val="restart"/>
+          </w:tcPr>
+          <w:p>
+            <w:r>
+              <w:t>alquiler</w:t>
+            </w:r>
+          </w:p>
+        </w:tc>
+        <w:tc>
+          <w:tcPr>
+            <w:tcW w:w="2268" w:type="dxa"/>
+            <w:vMerge w:val="restart"/>
+          </w:tcPr>
+          <w:p>
+            <w:r>
+              <w:t xml:space="preserve">Id, </w:t>
+            </w:r>
+            <w:proofErr w:type="spellStart"/>
+            <w:proofErr w:type="gramStart"/>
+            <w:r>
+              <w:t>fechaAlquiler</w:t>
+            </w:r>
+            <w:proofErr w:type="spellEnd"/>
+            <w:r>
+              <w:t xml:space="preserve">, </w:t>
+            </w:r>
+            <w:r>
+              <w:t xml:space="preserve"> </w:t>
+            </w:r>
+            <w:proofErr w:type="spellStart"/>
+            <w:r>
+              <w:t>idInmueble</w:t>
+            </w:r>
+            <w:proofErr w:type="spellEnd"/>
+            <w:proofErr w:type="gramEnd"/>
+            <w:r>
+              <w:t xml:space="preserve">, </w:t>
+            </w:r>
+            <w:proofErr w:type="spellStart"/>
+            <w:r>
+              <w:t>idInmobiliaria</w:t>
+            </w:r>
+            <w:proofErr w:type="spellEnd"/>
+            <w:r>
+              <w:t xml:space="preserve">,  </w:t>
+            </w:r>
+            <w:proofErr w:type="spellStart"/>
+            <w:r>
+              <w:t>idAsesor</w:t>
+            </w:r>
+            <w:proofErr w:type="spellEnd"/>
+            <w:r>
+              <w:t xml:space="preserve">, </w:t>
+            </w:r>
+            <w:proofErr w:type="spellStart"/>
+            <w:r>
+              <w:t>idCliente</w:t>
+            </w:r>
+            <w:proofErr w:type="spellEnd"/>
+            <w:r>
+              <w:t>.</w:t>
+            </w:r>
+          </w:p>
+        </w:tc>
+        <w:tc>
+          <w:tcPr>
+            <w:tcW w:w="1984" w:type="dxa"/>
+          </w:tcPr>
+          <w:p>
+            <w:r>
+              <w:t>Inmueble</w:t>
+            </w:r>
+          </w:p>
+        </w:tc>
+        <w:tc>
+          <w:tcPr>
+            <w:tcW w:w="4820" w:type="dxa"/>
+          </w:tcPr>
+          <w:p>
+            <w:r>
+              <w:t>Un alquiler esta relacionado con un inmueble.</w:t>
+            </w:r>
+          </w:p>
+        </w:tc>
+      </w:tr>
+      <w:tr>
+        <w:tc>
+          <w:tcPr>
+            <w:tcW w:w="1413" w:type="dxa"/>
+            <w:vMerge/>
+          </w:tcPr>
+          <w:p/>
+        </w:tc>
+        <w:tc>
+          <w:tcPr>
+            <w:tcW w:w="2268" w:type="dxa"/>
+            <w:vMerge/>
+          </w:tcPr>
+          <w:p/>
+        </w:tc>
+        <w:tc>
+          <w:tcPr>
+            <w:tcW w:w="1984" w:type="dxa"/>
+          </w:tcPr>
+          <w:p>
+            <w:r>
+              <w:t>inmobiliaria</w:t>
+            </w:r>
+          </w:p>
+        </w:tc>
+        <w:tc>
+          <w:tcPr>
+            <w:tcW w:w="4820" w:type="dxa"/>
+          </w:tcPr>
+          <w:p>
+            <w:r>
+              <w:t>Un alquiler esta relacionado con una inmobiliaria.</w:t>
+            </w:r>
+          </w:p>
+        </w:tc>
+      </w:tr>
+      <w:tr>
+        <w:tc>
+          <w:tcPr>
+            <w:tcW w:w="1413" w:type="dxa"/>
+            <w:vMerge/>
+          </w:tcPr>
+          <w:p/>
+        </w:tc>
+        <w:tc>
+          <w:tcPr>
+            <w:tcW w:w="2268" w:type="dxa"/>
+            <w:vMerge/>
+          </w:tcPr>
+          <w:p/>
+        </w:tc>
+        <w:tc>
+          <w:tcPr>
+            <w:tcW w:w="1984" w:type="dxa"/>
+          </w:tcPr>
+          <w:p>
+            <w:r>
+              <w:t>cliente</w:t>
+            </w:r>
+          </w:p>
+        </w:tc>
+        <w:tc>
+          <w:tcPr>
+            <w:tcW w:w="4820" w:type="dxa"/>
+          </w:tcPr>
+          <w:p>
+            <w:r>
+              <w:t>Un alquiler esta relacionado con un cliente.</w:t>
+            </w:r>
+          </w:p>
+        </w:tc>
+      </w:tr>
+      <w:tr>
+        <w:tc>
+          <w:tcPr>
+            <w:tcW w:w="1413" w:type="dxa"/>
+            <w:vMerge w:val="restart"/>
+          </w:tcPr>
+          <w:p>
+            <w:r>
+              <w:t>compra</w:t>
+            </w:r>
+          </w:p>
+        </w:tc>
+        <w:tc>
+          <w:tcPr>
+            <w:tcW w:w="2268" w:type="dxa"/>
+            <w:vMerge w:val="restart"/>
+          </w:tcPr>
+          <w:p>
+            <w:r>
+              <w:t xml:space="preserve">Id, </w:t>
+            </w:r>
+            <w:proofErr w:type="spellStart"/>
+            <w:r>
+              <w:t>fechaCompra</w:t>
+            </w:r>
+            <w:proofErr w:type="spellEnd"/>
+            <w:r>
+              <w:t xml:space="preserve">, </w:t>
+            </w:r>
+            <w:proofErr w:type="spellStart"/>
+            <w:r>
+              <w:t>idInmueble</w:t>
+            </w:r>
+            <w:proofErr w:type="spellEnd"/>
+            <w:r>
+              <w:t xml:space="preserve">, </w:t>
+            </w:r>
+            <w:proofErr w:type="spellStart"/>
+            <w:proofErr w:type="gramStart"/>
+            <w:r>
+              <w:t>idInmobiliaria</w:t>
+            </w:r>
+            <w:proofErr w:type="spellEnd"/>
+            <w:r>
+              <w:t xml:space="preserve">,  </w:t>
+            </w:r>
+            <w:proofErr w:type="spellStart"/>
+            <w:r>
+              <w:t>idAsesor</w:t>
+            </w:r>
+            <w:proofErr w:type="spellEnd"/>
+            <w:proofErr w:type="gramEnd"/>
+            <w:r>
+              <w:t xml:space="preserve">, </w:t>
+            </w:r>
+            <w:proofErr w:type="spellStart"/>
+            <w:r>
+              <w:t>idCliente</w:t>
+            </w:r>
+            <w:proofErr w:type="spellEnd"/>
+            <w:r>
+              <w:t>.</w:t>
+            </w:r>
+          </w:p>
+        </w:tc>
+        <w:tc>
+          <w:tcPr>
+            <w:tcW w:w="1984" w:type="dxa"/>
+          </w:tcPr>
+          <w:p>
+            <w:r>
+              <w:t>Asesor</w:t>
+            </w:r>
+          </w:p>
+        </w:tc>
+        <w:tc>
+          <w:tcPr>
+            <w:tcW w:w="4820" w:type="dxa"/>
+          </w:tcPr>
+          <w:p>
+            <w:r>
+              <w:t>Una compra esta relacionada con un asesor.</w:t>
+            </w:r>
+          </w:p>
+        </w:tc>
+      </w:tr>
+      <w:tr>
+        <w:tc>
+          <w:tcPr>
+            <w:tcW w:w="1413" w:type="dxa"/>
+            <w:vMerge/>
+          </w:tcPr>
+          <w:p/>
+        </w:tc>
+        <w:tc>
+          <w:tcPr>
+            <w:tcW w:w="2268" w:type="dxa"/>
+            <w:vMerge/>
+          </w:tcPr>
+          <w:p/>
+        </w:tc>
+        <w:tc>
+          <w:tcPr>
+            <w:tcW w:w="1984" w:type="dxa"/>
+          </w:tcPr>
+          <w:p>
+            <w:r>
+              <w:t>Inmueble</w:t>
+            </w:r>
+          </w:p>
+        </w:tc>
+        <w:tc>
+          <w:tcPr>
+            <w:tcW w:w="4820" w:type="dxa"/>
+          </w:tcPr>
+          <w:p>
+            <w:r>
+              <w:t>Una compra está relacionada con un inmueble.</w:t>
+            </w:r>
+          </w:p>
+        </w:tc>
+      </w:tr>
+      <w:tr>
+        <w:tc>
+          <w:tcPr>
+            <w:tcW w:w="1413" w:type="dxa"/>
+            <w:vMerge/>
+          </w:tcPr>
+          <w:p/>
+        </w:tc>
+        <w:tc>
+          <w:tcPr>
+            <w:tcW w:w="2268" w:type="dxa"/>
+            <w:vMerge/>
+          </w:tcPr>
+          <w:p/>
+        </w:tc>
+        <w:tc>
+          <w:tcPr>
+            <w:tcW w:w="1984" w:type="dxa"/>
+          </w:tcPr>
+          <w:p>
+            <w:r>
+              <w:t>inmobiliaria</w:t>
+            </w:r>
+          </w:p>
+        </w:tc>
+        <w:tc>
+          <w:tcPr>
+            <w:tcW w:w="4820" w:type="dxa"/>
+          </w:tcPr>
+          <w:p>
+            <w:r>
+              <w:t>Una compra esta relacionada con una inmobiliaria.</w:t>
+            </w:r>
+          </w:p>
+        </w:tc>
+      </w:tr>
+      <w:tr>
+        <w:tc>
+          <w:tcPr>
+            <w:tcW w:w="1413" w:type="dxa"/>
+            <w:vMerge/>
+          </w:tcPr>
+          <w:p/>
+        </w:tc>
+        <w:tc>
+          <w:tcPr>
+            <w:tcW w:w="2268" w:type="dxa"/>
+            <w:vMerge/>
+          </w:tcPr>
+          <w:p/>
+        </w:tc>
+        <w:tc>
+          <w:tcPr>
+            <w:tcW w:w="1984" w:type="dxa"/>
+          </w:tcPr>
+          <w:p>
+            <w:r>
+              <w:t>asesor</w:t>
+            </w:r>
+          </w:p>
+        </w:tc>
+        <w:tc>
+          <w:tcPr>
+            <w:tcW w:w="4820" w:type="dxa"/>
+          </w:tcPr>
+          <w:p>
+            <w:r>
+              <w:t>Una compra está relacionada con un asesor.</w:t>
+            </w:r>
+          </w:p>
+        </w:tc>
+      </w:tr>
+      <w:tr>
+        <w:tc>
+          <w:tcPr>
+            <w:tcW w:w="1413" w:type="dxa"/>
+            <w:vMerge/>
+          </w:tcPr>
+          <w:p/>
+        </w:tc>
+        <w:tc>
+          <w:tcPr>
+            <w:tcW w:w="2268" w:type="dxa"/>
+            <w:vMerge/>
+          </w:tcPr>
+          <w:p/>
+        </w:tc>
+        <w:tc>
+          <w:tcPr>
+            <w:tcW w:w="1984" w:type="dxa"/>
+          </w:tcPr>
+          <w:p>
+            <w:r>
+              <w:t>cliente</w:t>
+            </w:r>
+          </w:p>
+        </w:tc>
+        <w:tc>
+          <w:tcPr>
+            <w:tcW w:w="4820" w:type="dxa"/>
+          </w:tcPr>
+          <w:p>
+            <w:r>
+              <w:t>Una compra esta relacionada con un cliente.</w:t>
+            </w:r>
+          </w:p>
+        </w:tc>
+      </w:tr>
+      <w:tr>
+        <w:tc>
+          <w:tcPr>
+            <w:tcW w:w="1413" w:type="dxa"/>
+            <w:vMerge w:val="restart"/>
+          </w:tcPr>
+          <w:p>
+            <w:r>
+              <w:t>Asesor</w:t>
+            </w:r>
+          </w:p>
+          <w:p/>
+        </w:tc>
+        <w:tc>
+          <w:tcPr>
+            <w:tcW w:w="2268" w:type="dxa"/>
+            <w:vMerge w:val="restart"/>
+          </w:tcPr>
+          <w:p>
+            <w:r>
+              <w:t xml:space="preserve">cedula, nombre, </w:t>
+            </w:r>
+            <w:r>
+              <w:t>salario, teléfono</w:t>
+            </w:r>
+            <w:r>
+              <w:t>, correo</w:t>
+            </w:r>
+          </w:p>
+          <w:p/>
+        </w:tc>
+        <w:tc>
+          <w:tcPr>
+            <w:tcW w:w="1984" w:type="dxa"/>
+          </w:tcPr>
+          <w:p>
+            <w:proofErr w:type="spellStart"/>
+            <w:r>
+              <w:t>Infovisitas</w:t>
+            </w:r>
+            <w:proofErr w:type="spellEnd"/>
+          </w:p>
+        </w:tc>
+        <w:tc>
+          <w:tcPr>
+            <w:tcW w:w="4820" w:type="dxa"/>
+          </w:tcPr>
+          <w:p>
+            <w:r>
+              <w:t xml:space="preserve">Un asesor esta relacionado con una o más </w:t>
+            </w:r>
+            <w:proofErr w:type="spellStart"/>
+            <w:r>
+              <w:t>infovisitas</w:t>
+            </w:r>
+            <w:proofErr w:type="spellEnd"/>
+            <w:r>
+              <w:t>.</w:t>
+            </w:r>
+          </w:p>
+        </w:tc>
+      </w:tr>
+      <w:tr>
+        <w:tc>
+          <w:tcPr>
+            <w:tcW w:w="1413" w:type="dxa"/>
+            <w:vMerge/>
+          </w:tcPr>
+          <w:p/>
+        </w:tc>
+        <w:tc>
+          <w:tcPr>
+            <w:tcW w:w="2268" w:type="dxa"/>
+            <w:vMerge/>
+          </w:tcPr>
+          <w:p/>
+        </w:tc>
+        <w:tc>
+          <w:tcPr>
+            <w:tcW w:w="1984" w:type="dxa"/>
+          </w:tcPr>
+          <w:p>
+            <w:r>
+              <w:t>alquiler</w:t>
+            </w:r>
+          </w:p>
+        </w:tc>
+        <w:tc>
+          <w:tcPr>
+            <w:tcW w:w="4820" w:type="dxa"/>
+          </w:tcPr>
+          <w:p>
+            <w:r>
+              <w:t>Un asesor esta relacionado con uno o más alquileres.</w:t>
+            </w:r>
+          </w:p>
+        </w:tc>
+      </w:tr>
+      <w:tr>
+        <w:tc>
+          <w:tcPr>
+            <w:tcW w:w="1413" w:type="dxa"/>
+            <w:vMerge/>
+          </w:tcPr>
+          <w:p/>
+        </w:tc>
+        <w:tc>
+          <w:tcPr>
+            <w:tcW w:w="2268" w:type="dxa"/>
+            <w:vMerge/>
+          </w:tcPr>
+          <w:p/>
+        </w:tc>
+        <w:tc>
+          <w:tcPr>
+            <w:tcW w:w="1984" w:type="dxa"/>
+          </w:tcPr>
+          <w:p>
+            <w:r>
+              <w:t>compra.</w:t>
+            </w:r>
+          </w:p>
+        </w:tc>
+        <w:tc>
+          <w:tcPr>
+            <w:tcW w:w="4820" w:type="dxa"/>
+          </w:tcPr>
+          <w:p>
+            <w:r>
+              <w:t>Un asesor está relacionado con una o más compras.</w:t>
+            </w:r>
+          </w:p>
+        </w:tc>
+      </w:tr>
+      <w:tr>
+        <w:tc>
+          <w:tcPr>
+            <w:tcW w:w="1413" w:type="dxa"/>
+            <w:vMerge w:val="restart"/>
+          </w:tcPr>
+          <w:p>
+            <w:r>
+              <w:t>Inmueble</w:t>
+            </w:r>
+          </w:p>
+          <w:p/>
+        </w:tc>
+        <w:tc>
+          <w:tcPr>
+            <w:tcW w:w="2268" w:type="dxa"/>
+            <w:vMerge w:val="restart"/>
+          </w:tcPr>
+          <w:p>
+            <w:r>
+              <w:t>I</w:t>
+            </w:r>
+            <w:r>
+              <w:t>d</w:t>
+            </w:r>
+            <w:r>
+              <w:t xml:space="preserve">, </w:t>
+            </w:r>
+            <w:proofErr w:type="spellStart"/>
+            <w:r>
+              <w:t>idPropietario</w:t>
+            </w:r>
+            <w:proofErr w:type="spellEnd"/>
+            <w:r>
+              <w:t xml:space="preserve">, </w:t>
+            </w:r>
+            <w:proofErr w:type="spellStart"/>
+            <w:r>
+              <w:t>precioPropietario</w:t>
+            </w:r>
+            <w:proofErr w:type="spellEnd"/>
+            <w:r>
+              <w:t xml:space="preserve">, </w:t>
+            </w:r>
+            <w:proofErr w:type="spellStart"/>
+            <w:r>
+              <w:t>precioAlquiler</w:t>
+            </w:r>
+            <w:proofErr w:type="spellEnd"/>
+            <w:r>
+              <w:t xml:space="preserve">, </w:t>
+            </w:r>
+            <w:proofErr w:type="spellStart"/>
+            <w:r>
+              <w:t>precioVenta</w:t>
+            </w:r>
+            <w:proofErr w:type="spellEnd"/>
+            <w:r>
+              <w:t xml:space="preserve">, estado, </w:t>
+            </w:r>
+            <w:proofErr w:type="spellStart"/>
+            <w:proofErr w:type="gramStart"/>
+            <w:r>
+              <w:t>estrato,área</w:t>
+            </w:r>
+            <w:proofErr w:type="spellEnd"/>
+            <w:proofErr w:type="gramEnd"/>
+            <w:r>
+              <w:t>, piso</w:t>
+            </w:r>
+          </w:p>
+        </w:tc>
+        <w:tc>
+          <w:tcPr>
+            <w:tcW w:w="1984" w:type="dxa"/>
+          </w:tcPr>
+          <w:p>
+            <w:r>
+              <w:t>Propietario</w:t>
+            </w:r>
+          </w:p>
+        </w:tc>
+        <w:tc>
+          <w:tcPr>
+            <w:tcW w:w="4820" w:type="dxa"/>
+          </w:tcPr>
+          <w:p>
+            <w:r>
+              <w:t>Un inmueble pertenece a un propietario.</w:t>
+            </w:r>
+          </w:p>
+        </w:tc>
+      </w:tr>
+      <w:tr>
+        <w:tc>
+          <w:tcPr>
+            <w:tcW w:w="1413" w:type="dxa"/>
+            <w:vMerge/>
+          </w:tcPr>
+          <w:p/>
+        </w:tc>
+        <w:tc>
+          <w:tcPr>
+            <w:tcW w:w="2268" w:type="dxa"/>
+            <w:vMerge/>
+          </w:tcPr>
+          <w:p/>
+        </w:tc>
+        <w:tc>
+          <w:tcPr>
+            <w:tcW w:w="1984" w:type="dxa"/>
+          </w:tcPr>
+          <w:p>
+            <w:proofErr w:type="spellStart"/>
+            <w:r>
+              <w:t>infovisitas</w:t>
+            </w:r>
+            <w:proofErr w:type="spellEnd"/>
+          </w:p>
+        </w:tc>
+        <w:tc>
+          <w:tcPr>
+            <w:tcW w:w="4820" w:type="dxa"/>
+          </w:tcPr>
+          <w:p>
+            <w:r>
+              <w:t xml:space="preserve">Un inmueble puede recibir una o más </w:t>
+            </w:r>
+            <w:proofErr w:type="spellStart"/>
+            <w:r>
+              <w:t>infovisitas</w:t>
+            </w:r>
+            <w:proofErr w:type="spellEnd"/>
+            <w:r>
+              <w:t>.</w:t>
+            </w:r>
+          </w:p>
+        </w:tc>
+      </w:tr>
+      <w:tr>
+        <w:tc>
+          <w:tcPr>
+            <w:tcW w:w="1413" w:type="dxa"/>
+            <w:vMerge/>
+          </w:tcPr>
+          <w:p/>
+        </w:tc>
+        <w:tc>
+          <w:tcPr>
+            <w:tcW w:w="2268" w:type="dxa"/>
+            <w:vMerge/>
+          </w:tcPr>
+          <w:p/>
+        </w:tc>
+        <w:tc>
+          <w:tcPr>
+            <w:tcW w:w="1984" w:type="dxa"/>
+          </w:tcPr>
+          <w:p>
+            <w:r>
+              <w:t>compra</w:t>
+            </w:r>
+          </w:p>
+        </w:tc>
+        <w:tc>
+          <w:tcPr>
+            <w:tcW w:w="4820" w:type="dxa"/>
+          </w:tcPr>
+          <w:p>
+            <w:r>
+              <w:t>Un inmueble puede ser comprado una vez.</w:t>
+            </w:r>
+          </w:p>
+        </w:tc>
+      </w:tr>
+      <w:tr>
+        <w:tc>
+          <w:tcPr>
+            <w:tcW w:w="1413" w:type="dxa"/>
+            <w:vMerge/>
+          </w:tcPr>
+          <w:p/>
+        </w:tc>
+        <w:tc>
+          <w:tcPr>
+            <w:tcW w:w="2268" w:type="dxa"/>
+            <w:vMerge/>
+          </w:tcPr>
+          <w:p/>
+        </w:tc>
+        <w:tc>
+          <w:tcPr>
+            <w:tcW w:w="1984" w:type="dxa"/>
+          </w:tcPr>
+          <w:p>
+            <w:r>
+              <w:t>propietario</w:t>
+            </w:r>
+          </w:p>
+        </w:tc>
+        <w:tc>
+          <w:tcPr>
+            <w:tcW w:w="4820" w:type="dxa"/>
+          </w:tcPr>
+          <w:p>
+            <w:r>
+              <w:t>Un inmueble le pertenece a un propietario.</w:t>
+            </w:r>
+          </w:p>
+        </w:tc>
+      </w:tr>
+      <w:tr>
+        <w:tc>
+          <w:tcPr>
+            <w:tcW w:w="1413" w:type="dxa"/>
+            <w:vMerge/>
+          </w:tcPr>
+          <w:p/>
+        </w:tc>
+        <w:tc>
+          <w:tcPr>
+            <w:tcW w:w="2268" w:type="dxa"/>
+            <w:vMerge/>
+          </w:tcPr>
+          <w:p/>
+        </w:tc>
+        <w:tc>
+          <w:tcPr>
+            <w:tcW w:w="1984" w:type="dxa"/>
+          </w:tcPr>
+          <w:p>
+            <w:proofErr w:type="spellStart"/>
+            <w:r>
+              <w:t>direccionInmueble</w:t>
+            </w:r>
+            <w:proofErr w:type="spellEnd"/>
+            <w:r>
+              <w:t xml:space="preserve"> </w:t>
+            </w:r>
+          </w:p>
+        </w:tc>
+        <w:tc>
+          <w:tcPr>
+            <w:tcW w:w="4820" w:type="dxa"/>
+          </w:tcPr>
+          <w:p>
+            <w:r>
+              <w:t>Un inmueble esta relacionado con una dirección.</w:t>
+            </w:r>
+          </w:p>
+        </w:tc>
+      </w:tr>
+      <w:tr>
+        <w:tc>
+          <w:tcPr>
+            <w:tcW w:w="1413" w:type="dxa"/>
+            <w:vMerge/>
+          </w:tcPr>
+          <w:p/>
+        </w:tc>
+        <w:tc>
+          <w:tcPr>
+            <w:tcW w:w="2268" w:type="dxa"/>
+            <w:vMerge/>
+          </w:tcPr>
+          <w:p/>
+        </w:tc>
+        <w:tc>
+          <w:tcPr>
+            <w:tcW w:w="1984" w:type="dxa"/>
+          </w:tcPr>
+          <w:p>
+            <w:proofErr w:type="spellStart"/>
+            <w:r>
+              <w:t>fotoInmueble</w:t>
+            </w:r>
+            <w:proofErr w:type="spellEnd"/>
+          </w:p>
+        </w:tc>
+        <w:tc>
+          <w:tcPr>
+            <w:tcW w:w="4820" w:type="dxa"/>
+          </w:tcPr>
+          <w:p>
+            <w:r>
+              <w:t>Un inmueble puede tener una o más fotos.</w:t>
+            </w:r>
+          </w:p>
+        </w:tc>
+      </w:tr>
+      <w:tr>
+        <w:trPr>
+          <w:trHeight w:val="547"/>
+        </w:trPr>
+        <w:tc>
+          <w:tcPr>
+            <w:tcW w:w="1413" w:type="dxa"/>
+            <w:vMerge w:val="restart"/>
+          </w:tcPr>
+          <w:p/>
+          <w:p>
+            <w:r>
+              <w:t>Propietario</w:t>
+            </w:r>
+            <w:r>
+              <w:t xml:space="preserve"> </w:t>
+            </w:r>
+          </w:p>
+          <w:p/>
+        </w:tc>
+        <w:tc>
+          <w:tcPr>
+            <w:tcW w:w="2268" w:type="dxa"/>
+            <w:vMerge w:val="restart"/>
+          </w:tcPr>
+          <w:p>
+            <w:r>
+              <w:t>cedula, teléfono(</w:t>
+            </w:r>
+            <w:proofErr w:type="spellStart"/>
+            <w:r>
+              <w:t>mv</w:t>
+            </w:r>
+            <w:proofErr w:type="spellEnd"/>
+            <w:r>
+              <w:t>), nombre, email.</w:t>
+            </w:r>
+          </w:p>
+        </w:tc>
+        <w:tc>
+          <w:tcPr>
+            <w:tcW w:w="1984" w:type="dxa"/>
+          </w:tcPr>
+          <w:p>
+            <w:r>
+              <w:t>Inmueble</w:t>
+            </w:r>
+          </w:p>
+        </w:tc>
+        <w:tc>
+          <w:tcPr>
+            <w:tcW w:w="4820" w:type="dxa"/>
+          </w:tcPr>
+          <w:p>
+            <w:r>
+              <w:t>Un propietario puede tener uno o más inmuebles.</w:t>
+            </w:r>
+          </w:p>
+        </w:tc>
+      </w:tr>
+      <w:tr>
+        <w:tc>
+          <w:tcPr>
+            <w:tcW w:w="1413" w:type="dxa"/>
+            <w:vMerge/>
+          </w:tcPr>
+          <w:p/>
+        </w:tc>
+        <w:tc>
+          <w:tcPr>
+            <w:tcW w:w="2268" w:type="dxa"/>
+            <w:vMerge/>
+          </w:tcPr>
+          <w:p/>
+        </w:tc>
+        <w:tc>
+          <w:tcPr>
+            <w:tcW w:w="1984" w:type="dxa"/>
+          </w:tcPr>
+          <w:p>
+            <w:proofErr w:type="spellStart"/>
+            <w:r>
+              <w:t>telefonoPropietario</w:t>
+            </w:r>
+            <w:proofErr w:type="spellEnd"/>
+          </w:p>
+        </w:tc>
+        <w:tc>
+          <w:tcPr>
+            <w:tcW w:w="4820" w:type="dxa"/>
+          </w:tcPr>
+          <w:p>
+            <w:r>
+              <w:t>Un propietario puede tener uno o más teléfonos.</w:t>
+            </w:r>
+          </w:p>
+        </w:tc>
+      </w:tr>
+      <w:tr>
+        <w:tc>
+          <w:tcPr>
+            <w:tcW w:w="1413" w:type="dxa"/>
+            <w:vMerge w:val="restart"/>
+          </w:tcPr>
+          <w:p>
+            <w:pPr>
+              <w:spacing w:after="160" w:line="259" w:lineRule="auto"/>
+            </w:pPr>
+            <w:r>
+              <w:t>inmobiliaria</w:t>
+            </w:r>
+          </w:p>
+        </w:tc>
+        <w:tc>
+          <w:tcPr>
+            <w:tcW w:w="2268" w:type="dxa"/>
+            <w:vMerge w:val="restart"/>
+          </w:tcPr>
+          <w:p>
+            <w:pPr>
+              <w:spacing w:after="160" w:line="259" w:lineRule="auto"/>
+            </w:pPr>
+            <w:r>
+              <w:t xml:space="preserve">nombre, dirección, teléfono, correo, </w:t>
+            </w:r>
+            <w:r>
+              <w:t>página</w:t>
+            </w:r>
+            <w:r>
+              <w:t xml:space="preserve"> web</w:t>
+            </w:r>
+          </w:p>
+        </w:tc>
+        <w:tc>
+          <w:tcPr>
+            <w:tcW w:w="1984" w:type="dxa"/>
+          </w:tcPr>
+          <w:p>
+            <w:r>
+              <w:t>Compra</w:t>
+            </w:r>
+          </w:p>
+        </w:tc>
+        <w:tc>
+          <w:tcPr>
+            <w:tcW w:w="4820" w:type="dxa"/>
+          </w:tcPr>
+          <w:p>
+            <w:r>
+              <w:t>Una inmobiliaria está relacionada con una o más compras</w:t>
+            </w:r>
+          </w:p>
+        </w:tc>
+      </w:tr>
+      <w:tr>
+        <w:tc>
+          <w:tcPr>
+            <w:tcW w:w="1413" w:type="dxa"/>
+            <w:vMerge/>
+          </w:tcPr>
+          <w:p/>
+        </w:tc>
+        <w:tc>
+          <w:tcPr>
+            <w:tcW w:w="2268" w:type="dxa"/>
+            <w:vMerge/>
+          </w:tcPr>
+          <w:p/>
+        </w:tc>
+        <w:tc>
+          <w:tcPr>
+            <w:tcW w:w="1984" w:type="dxa"/>
+          </w:tcPr>
+          <w:p>
+            <w:r>
+              <w:t>alquilar</w:t>
+            </w:r>
+          </w:p>
+        </w:tc>
+        <w:tc>
+          <w:tcPr>
+            <w:tcW w:w="4820" w:type="dxa"/>
+          </w:tcPr>
+          <w:p>
+            <w:r>
+              <w:t>Una inmobiliaria esta relacionada con uno o más alquileres.</w:t>
+            </w:r>
+          </w:p>
         </w:tc>
       </w:tr>
     </w:tbl>
     <w:p/>
     <w:p>
       <w:r>
+        <w:t>De los atributos multivariados se establecieron las siguientes tablas</w:t>
+      </w:r>
+    </w:p>
+    <w:p>
+      <w:pPr>
+        <w:pStyle w:val="Caption"/>
+        <w:keepNext/>
+      </w:pPr>
+      <w:r>
+        <w:t xml:space="preserve">Tabla </w:t>
+      </w:r>
+      <w:fldSimple w:instr=" SEQ Tabla \* ARABIC ">
+        <w:r>
+          <w:rPr>
+            <w:noProof/>
+          </w:rPr>
+          <w:t>2</w:t>
+        </w:r>
+      </w:fldSimple>
+      <w:r>
+        <w:t xml:space="preserve">: </w:t>
+      </w:r>
+    </w:p>
+    <w:tbl>
+      <w:tblPr>
+        <w:tblStyle w:val="TableGrid"/>
+        <w:tblW w:w="10485" w:type="dxa"/>
+        <w:tblLook w:val="04A0" w:firstRow="1" w:lastRow="0" w:firstColumn="1" w:lastColumn="0" w:noHBand="0" w:noVBand="1"/>
+      </w:tblPr>
+      <w:tblGrid>
+        <w:gridCol w:w="1980"/>
+        <w:gridCol w:w="2130"/>
+        <w:gridCol w:w="1865"/>
+        <w:gridCol w:w="4510"/>
+      </w:tblGrid>
+      <w:tr>
+        <w:tc>
+          <w:tcPr>
+            <w:tcW w:w="1980" w:type="dxa"/>
+          </w:tcPr>
+          <w:p>
+            <w:pPr>
+              <w:rPr>
+                <w:b/>
+                <w:bCs/>
+              </w:rPr>
+            </w:pPr>
+            <w:r>
+              <w:rPr>
+                <w:b/>
+                <w:bCs/>
+              </w:rPr>
+              <w:t>Tablas</w:t>
+            </w:r>
+          </w:p>
+        </w:tc>
+        <w:tc>
+          <w:tcPr>
+            <w:tcW w:w="2130" w:type="dxa"/>
+          </w:tcPr>
+          <w:p>
+            <w:pPr>
+              <w:rPr>
+                <w:b/>
+                <w:bCs/>
+              </w:rPr>
+            </w:pPr>
+            <w:r>
+              <w:rPr>
+                <w:b/>
+                <w:bCs/>
+              </w:rPr>
+              <w:t xml:space="preserve">Atributos </w:t>
+            </w:r>
+          </w:p>
+        </w:tc>
+        <w:tc>
+          <w:tcPr>
+            <w:tcW w:w="1865" w:type="dxa"/>
+          </w:tcPr>
+          <w:p>
+            <w:pPr>
+              <w:rPr>
+                <w:b/>
+                <w:bCs/>
+              </w:rPr>
+            </w:pPr>
+            <w:r>
+              <w:rPr>
+                <w:b/>
+                <w:bCs/>
+              </w:rPr>
+              <w:t>Relaciones</w:t>
+            </w:r>
+          </w:p>
+        </w:tc>
+        <w:tc>
+          <w:tcPr>
+            <w:tcW w:w="4510" w:type="dxa"/>
+          </w:tcPr>
+          <w:p>
+            <w:pPr>
+              <w:rPr>
+                <w:b/>
+                <w:bCs/>
+              </w:rPr>
+            </w:pPr>
+            <w:r>
+              <w:rPr>
+                <w:b/>
+                <w:bCs/>
+              </w:rPr>
+              <w:t>cardinalidad</w:t>
+            </w:r>
+          </w:p>
+        </w:tc>
+      </w:tr>
+      <w:tr>
+        <w:tc>
+          <w:tcPr>
+            <w:tcW w:w="1980" w:type="dxa"/>
+          </w:tcPr>
+          <w:p>
+            <w:proofErr w:type="spellStart"/>
+            <w:r>
+              <w:t>telefonoPropietario</w:t>
+            </w:r>
+            <w:proofErr w:type="spellEnd"/>
+          </w:p>
+        </w:tc>
+        <w:tc>
+          <w:tcPr>
+            <w:tcW w:w="2130" w:type="dxa"/>
+          </w:tcPr>
+          <w:p>
+            <w:r>
+              <w:t xml:space="preserve">Teléfono, </w:t>
+            </w:r>
+            <w:proofErr w:type="spellStart"/>
+            <w:r>
+              <w:t>idPropietario</w:t>
+            </w:r>
+            <w:proofErr w:type="spellEnd"/>
+          </w:p>
+        </w:tc>
+        <w:tc>
+          <w:tcPr>
+            <w:tcW w:w="1865" w:type="dxa"/>
+          </w:tcPr>
+          <w:p>
+            <w:r>
+              <w:t xml:space="preserve">Propietario </w:t>
+            </w:r>
+          </w:p>
+        </w:tc>
+        <w:tc>
+          <w:tcPr>
+            <w:tcW w:w="4510" w:type="dxa"/>
+          </w:tcPr>
+          <w:p>
+            <w:r>
+              <w:t xml:space="preserve">Uno o </w:t>
+            </w:r>
+            <w:r>
+              <w:t>más teléfonos</w:t>
+            </w:r>
+            <w:r>
+              <w:t xml:space="preserve"> le pertenece a un propietario</w:t>
+            </w:r>
+            <w:r>
+              <w:t>.</w:t>
+            </w:r>
+          </w:p>
+        </w:tc>
+      </w:tr>
+      <w:tr>
+        <w:tc>
+          <w:tcPr>
+            <w:tcW w:w="1980" w:type="dxa"/>
+          </w:tcPr>
+          <w:p>
+            <w:proofErr w:type="spellStart"/>
+            <w:r>
+              <w:t>telefonoCliente</w:t>
+            </w:r>
+            <w:proofErr w:type="spellEnd"/>
+          </w:p>
+        </w:tc>
+        <w:tc>
+          <w:tcPr>
+            <w:tcW w:w="2130" w:type="dxa"/>
+          </w:tcPr>
+          <w:p>
+            <w:r>
+              <w:t xml:space="preserve">Teléfono, </w:t>
+            </w:r>
+            <w:proofErr w:type="spellStart"/>
+            <w:r>
+              <w:t>idCliente</w:t>
+            </w:r>
+            <w:proofErr w:type="spellEnd"/>
+          </w:p>
+        </w:tc>
+        <w:tc>
+          <w:tcPr>
+            <w:tcW w:w="1865" w:type="dxa"/>
+          </w:tcPr>
+          <w:p>
+            <w:r>
+              <w:t xml:space="preserve">Cliente </w:t>
+            </w:r>
+          </w:p>
+        </w:tc>
+        <w:tc>
+          <w:tcPr>
+            <w:tcW w:w="4510" w:type="dxa"/>
+          </w:tcPr>
+          <w:p>
+            <w:r>
+              <w:t>Unos o más teléfonos le pertenecen a un cliente.</w:t>
+            </w:r>
+          </w:p>
+        </w:tc>
+      </w:tr>
+    </w:tbl>
+    <w:p/>
+    <w:p>
+      <w:r>
+        <w:br w:type="page"/>
+      </w:r>
+    </w:p>
+    <w:p>
+      <w:pPr>
+        <w:pStyle w:val="Heading2"/>
+      </w:pPr>
+      <w:r>
+        <w:lastRenderedPageBreak/>
+        <w:t>Diagrama MER inmobiliaria</w:t>
+      </w:r>
+    </w:p>
+    <w:p>
+      <w:r>
         <w:rPr>
           <w:noProof/>
         </w:rPr>
-        <w:lastRenderedPageBreak/>
         <w:drawing>
-          <wp:inline distT="0" distB="0" distL="0" distR="0" wp14:anchorId="1A41A2C1" wp14:editId="6F7AC4CC">
-            <wp:extent cx="5612130" cy="5187315"/>
-            <wp:effectExtent l="0" t="0" r="7620" b="0"/>
-            <wp:docPr id="3" name="Picture 3"/>
+          <wp:inline distT="0" distB="0" distL="0" distR="0" wp14:anchorId="4195567B" wp14:editId="797A74F6">
+            <wp:extent cx="6858000" cy="6338570"/>
+            <wp:effectExtent l="0" t="0" r="0" b="5080"/>
+            <wp:docPr id="4" name="Picture 4"/>
             <wp:cNvGraphicFramePr>
               <a:graphicFrameLocks xmlns:a="http://schemas.openxmlformats.org/drawingml/2006/main" noChangeAspect="1"/>
             </wp:cNvGraphicFramePr>
@@ -584,13 +2337,13 @@
               <a:graphicData uri="http://schemas.openxmlformats.org/drawingml/2006/picture">
                 <pic:pic xmlns:pic="http://schemas.openxmlformats.org/drawingml/2006/picture">
                   <pic:nvPicPr>
-                    <pic:cNvPr id="0" name="Picture 5"/>
+                    <pic:cNvPr id="0" name="Picture 7"/>
                     <pic:cNvPicPr>
                       <a:picLocks noChangeAspect="1" noChangeArrowheads="1"/>
                     </pic:cNvPicPr>
                   </pic:nvPicPr>
                   <pic:blipFill>
-                    <a:blip r:embed="rId5">
+                    <a:blip r:embed="rId6">
                       <a:extLst>
                         <a:ext uri="{28A0092B-C50C-407E-A947-70E740481C1C}">
                           <a14:useLocalDpi xmlns:a14="http://schemas.microsoft.com/office/drawing/2010/main" val="0"/>
@@ -605,7 +2358,7 @@
                   <pic:spPr bwMode="auto">
                     <a:xfrm>
                       <a:off x="0" y="0"/>
-                      <a:ext cx="5612130" cy="5187315"/>
+                      <a:ext cx="6858000" cy="6338570"/>
                     </a:xfrm>
                     <a:prstGeom prst="rect">
                       <a:avLst/>
@@ -621,64 +2374,38 @@
           </wp:inline>
         </w:drawing>
       </w:r>
-      <w:r>
-        <w:rPr>
-          <w:noProof/>
-        </w:rPr>
-        <w:lastRenderedPageBreak/>
-        <w:drawing>
-          <wp:inline distT="0" distB="0" distL="0" distR="0" wp14:anchorId="76A62833" wp14:editId="31F8D18E">
-            <wp:extent cx="5612130" cy="3853815"/>
-            <wp:effectExtent l="0" t="0" r="7620" b="0"/>
-            <wp:docPr id="2" name="Picture 2"/>
-            <wp:cNvGraphicFramePr>
-              <a:graphicFrameLocks xmlns:a="http://schemas.openxmlformats.org/drawingml/2006/main" noChangeAspect="1"/>
-            </wp:cNvGraphicFramePr>
-            <a:graphic xmlns:a="http://schemas.openxmlformats.org/drawingml/2006/main">
-              <a:graphicData uri="http://schemas.openxmlformats.org/drawingml/2006/picture">
-                <pic:pic xmlns:pic="http://schemas.openxmlformats.org/drawingml/2006/picture">
-                  <pic:nvPicPr>
-                    <pic:cNvPr id="0" name="Picture 3"/>
-                    <pic:cNvPicPr>
-                      <a:picLocks noChangeAspect="1" noChangeArrowheads="1"/>
-                    </pic:cNvPicPr>
-                  </pic:nvPicPr>
-                  <pic:blipFill>
-                    <a:blip r:embed="rId6" cstate="print">
-                      <a:extLst>
-                        <a:ext uri="{28A0092B-C50C-407E-A947-70E740481C1C}">
-                          <a14:useLocalDpi xmlns:a14="http://schemas.microsoft.com/office/drawing/2010/main" val="0"/>
-                        </a:ext>
-                      </a:extLst>
-                    </a:blip>
-                    <a:srcRect/>
-                    <a:stretch>
-                      <a:fillRect/>
-                    </a:stretch>
-                  </pic:blipFill>
-                  <pic:spPr bwMode="auto">
-                    <a:xfrm>
-                      <a:off x="0" y="0"/>
-                      <a:ext cx="5612130" cy="3853815"/>
-                    </a:xfrm>
-                    <a:prstGeom prst="rect">
-                      <a:avLst/>
-                    </a:prstGeom>
-                    <a:noFill/>
-                    <a:ln>
-                      <a:noFill/>
-                    </a:ln>
-                  </pic:spPr>
-                </pic:pic>
-              </a:graphicData>
-            </a:graphic>
-          </wp:inline>
-        </w:drawing>
+    </w:p>
+    <w:p>
+      <w:pPr>
+        <w:pStyle w:val="Heading2"/>
+      </w:pPr>
+      <w:r>
+        <w:rPr>
+          <w:rFonts w:eastAsia="Times New Roman"/>
+          <w:lang w:eastAsia="es-CO"/>
+        </w:rPr>
+        <w:t xml:space="preserve">Script aplicando </w:t>
+      </w:r>
+      <w:proofErr w:type="spellStart"/>
+      <w:r>
+        <w:rPr>
+          <w:rFonts w:eastAsia="Times New Roman"/>
+          <w:lang w:eastAsia="es-CO"/>
+        </w:rPr>
+        <w:t>ingenieria</w:t>
+      </w:r>
+      <w:proofErr w:type="spellEnd"/>
+      <w:r>
+        <w:rPr>
+          <w:rFonts w:eastAsia="Times New Roman"/>
+          <w:lang w:eastAsia="es-CO"/>
+        </w:rPr>
+        <w:t xml:space="preserve"> hacia adelante</w:t>
       </w:r>
     </w:p>
     <w:sectPr>
       <w:pgSz w:w="12240" w:h="15840"/>
-      <w:pgMar w:top="1417" w:right="1701" w:bottom="1417" w:left="1701" w:header="708" w:footer="708" w:gutter="0"/>
+      <w:pgMar w:top="720" w:right="720" w:bottom="720" w:left="720" w:header="708" w:footer="708" w:gutter="0"/>
       <w:cols w:space="708"/>
       <w:docGrid w:linePitch="360"/>
     </w:sectPr>
@@ -1263,6 +2990,28 @@
       <w:lang w:eastAsia="es-CO"/>
     </w:rPr>
   </w:style>
+  <w:style w:type="paragraph" w:styleId="Heading2">
+    <w:name w:val="heading 2"/>
+    <w:basedOn w:val="Normal"/>
+    <w:next w:val="Normal"/>
+    <w:link w:val="Heading2Char"/>
+    <w:uiPriority w:val="9"/>
+    <w:unhideWhenUsed/>
+    <w:qFormat/>
+    <w:rsid w:val="00E71372"/>
+    <w:pPr>
+      <w:keepNext/>
+      <w:keepLines/>
+      <w:spacing w:before="40" w:after="0"/>
+      <w:outlineLvl w:val="1"/>
+    </w:pPr>
+    <w:rPr>
+      <w:rFonts w:asciiTheme="majorHAnsi" w:eastAsiaTheme="majorEastAsia" w:hAnsiTheme="majorHAnsi" w:cstheme="majorBidi"/>
+      <w:color w:val="2F5496" w:themeColor="accent1" w:themeShade="BF"/>
+      <w:sz w:val="26"/>
+      <w:szCs w:val="26"/>
+    </w:rPr>
+  </w:style>
   <w:style w:type="character" w:default="1" w:styleId="DefaultParagraphFont">
     <w:name w:val="Default Paragraph Font"/>
     <w:uiPriority w:val="1"/>
@@ -1351,6 +3100,38 @@
     <w:rPr>
       <w:b/>
       <w:bCs/>
+    </w:rPr>
+  </w:style>
+  <w:style w:type="paragraph" w:styleId="Caption">
+    <w:name w:val="caption"/>
+    <w:basedOn w:val="Normal"/>
+    <w:next w:val="Normal"/>
+    <w:uiPriority w:val="35"/>
+    <w:unhideWhenUsed/>
+    <w:qFormat/>
+    <w:rsid w:val="00E50CB3"/>
+    <w:pPr>
+      <w:spacing w:after="200" w:line="240" w:lineRule="auto"/>
+    </w:pPr>
+    <w:rPr>
+      <w:i/>
+      <w:iCs/>
+      <w:color w:val="44546A" w:themeColor="text2"/>
+      <w:sz w:val="18"/>
+      <w:szCs w:val="18"/>
+    </w:rPr>
+  </w:style>
+  <w:style w:type="character" w:customStyle="1" w:styleId="Heading2Char">
+    <w:name w:val="Heading 2 Char"/>
+    <w:basedOn w:val="DefaultParagraphFont"/>
+    <w:link w:val="Heading2"/>
+    <w:uiPriority w:val="9"/>
+    <w:rsid w:val="00E71372"/>
+    <w:rPr>
+      <w:rFonts w:asciiTheme="majorHAnsi" w:eastAsiaTheme="majorEastAsia" w:hAnsiTheme="majorHAnsi" w:cstheme="majorBidi"/>
+      <w:color w:val="2F5496" w:themeColor="accent1" w:themeShade="BF"/>
+      <w:sz w:val="26"/>
+      <w:szCs w:val="26"/>
     </w:rPr>
   </w:style>
 </w:styles>
@@ -1649,4 +3430,16 @@
     </a:ext>
   </a:extLst>
 </a:theme>
+</file>
+
+<file path=customXml/item1.xml><?xml version="1.0" encoding="utf-8"?>
+<b:Sources xmlns:b="http://schemas.openxmlformats.org/officeDocument/2006/bibliography" xmlns="http://schemas.openxmlformats.org/officeDocument/2006/bibliography" SelectedStyle="\APASixthEditionOfficeOnline.xsl" StyleName="APA" Version="6"/>
+</file>
+
+<file path=customXml/itemProps1.xml><?xml version="1.0" encoding="utf-8"?>
+<ds:datastoreItem xmlns:ds="http://schemas.openxmlformats.org/officeDocument/2006/customXml" ds:itemID="{6E016D38-0C80-4ACA-8B11-E2AF00C58001}">
+  <ds:schemaRefs>
+    <ds:schemaRef ds:uri="http://schemas.openxmlformats.org/officeDocument/2006/bibliography"/>
+  </ds:schemaRefs>
+</ds:datastoreItem>
 </file>
</xml_diff>

<commit_message>
Ajustes finales al documento PDF Documentación bd inmobiliaria, donde se registra la evidencia del desarrollo del taller
</commit_message>
<xml_diff>
--- a/Documentación bd inmobiliaria.docx
+++ b/Documentación bd inmobiliaria.docx
@@ -17426,6 +17426,14 @@
       <w:tblPr>
         <w:tblStyle w:val="TableGrid"/>
         <w:tblW w:w="0" w:type="auto"/>
+        <w:tblBorders>
+          <w:top w:val="none" w:sz="0" w:space="0" w:color="auto"/>
+          <w:left w:val="none" w:sz="0" w:space="0" w:color="auto"/>
+          <w:bottom w:val="none" w:sz="0" w:space="0" w:color="auto"/>
+          <w:right w:val="none" w:sz="0" w:space="0" w:color="auto"/>
+          <w:insideH w:val="none" w:sz="0" w:space="0" w:color="auto"/>
+          <w:insideV w:val="none" w:sz="0" w:space="0" w:color="auto"/>
+        </w:tblBorders>
         <w:tblLook w:val="04A0" w:firstRow="1" w:lastRow="0" w:firstColumn="1" w:lastColumn="0" w:noHBand="0" w:noVBand="1"/>
       </w:tblPr>
       <w:tblGrid>
@@ -17957,6 +17965,457 @@
                           <a:xfrm>
                             <a:off x="0" y="0"/>
                             <a:ext cx="1362265" cy="1086002"/>
+                          </a:xfrm>
+                          <a:prstGeom prst="rect">
+                            <a:avLst/>
+                          </a:prstGeom>
+                        </pic:spPr>
+                      </pic:pic>
+                    </a:graphicData>
+                  </a:graphic>
+                </wp:inline>
+              </w:drawing>
+            </w:r>
+          </w:p>
+        </w:tc>
+      </w:tr>
+      <w:tr>
+        <w:tc>
+          <w:tcPr>
+            <w:tcW w:w="10790" w:type="dxa"/>
+          </w:tcPr>
+          <w:p>
+            <w:pPr>
+              <w:rPr>
+                <w:lang w:eastAsia="es-CO"/>
+              </w:rPr>
+            </w:pPr>
+            <w:r>
+              <w:rPr>
+                <w:lang w:eastAsia="es-CO"/>
+              </w:rPr>
+              <w:t xml:space="preserve">SELECT * FROM </w:t>
+            </w:r>
+            <w:proofErr w:type="spellStart"/>
+            <w:proofErr w:type="gramStart"/>
+            <w:r>
+              <w:rPr>
+                <w:lang w:eastAsia="es-CO"/>
+              </w:rPr>
+              <w:t>inmobiliaria.inmobiliaria</w:t>
+            </w:r>
+            <w:proofErr w:type="spellEnd"/>
+            <w:proofErr w:type="gramEnd"/>
+            <w:r>
+              <w:rPr>
+                <w:lang w:eastAsia="es-CO"/>
+              </w:rPr>
+              <w:t>;</w:t>
+            </w:r>
+          </w:p>
+        </w:tc>
+      </w:tr>
+      <w:tr>
+        <w:tc>
+          <w:tcPr>
+            <w:tcW w:w="10790" w:type="dxa"/>
+          </w:tcPr>
+          <w:p>
+            <w:pPr>
+              <w:rPr>
+                <w:lang w:eastAsia="es-CO"/>
+              </w:rPr>
+            </w:pPr>
+            <w:r>
+              <w:rPr>
+                <w:lang w:eastAsia="es-CO"/>
+              </w:rPr>
+              <w:lastRenderedPageBreak/>
+              <w:drawing>
+                <wp:inline distT="0" distB="0" distL="0" distR="0" wp14:anchorId="55592D0C" wp14:editId="5921FC0D">
+                  <wp:extent cx="3362794" cy="1124107"/>
+                  <wp:effectExtent l="0" t="0" r="0" b="0"/>
+                  <wp:docPr id="11" name="Picture 11"/>
+                  <wp:cNvGraphicFramePr>
+                    <a:graphicFrameLocks xmlns:a="http://schemas.openxmlformats.org/drawingml/2006/main" noChangeAspect="1"/>
+                  </wp:cNvGraphicFramePr>
+                  <a:graphic xmlns:a="http://schemas.openxmlformats.org/drawingml/2006/main">
+                    <a:graphicData uri="http://schemas.openxmlformats.org/drawingml/2006/picture">
+                      <pic:pic xmlns:pic="http://schemas.openxmlformats.org/drawingml/2006/picture">
+                        <pic:nvPicPr>
+                          <pic:cNvPr id="1" name=""/>
+                          <pic:cNvPicPr/>
+                        </pic:nvPicPr>
+                        <pic:blipFill>
+                          <a:blip r:embed="rId14"/>
+                          <a:stretch>
+                            <a:fillRect/>
+                          </a:stretch>
+                        </pic:blipFill>
+                        <pic:spPr>
+                          <a:xfrm>
+                            <a:off x="0" y="0"/>
+                            <a:ext cx="3362794" cy="1124107"/>
+                          </a:xfrm>
+                          <a:prstGeom prst="rect">
+                            <a:avLst/>
+                          </a:prstGeom>
+                        </pic:spPr>
+                      </pic:pic>
+                    </a:graphicData>
+                  </a:graphic>
+                </wp:inline>
+              </w:drawing>
+            </w:r>
+          </w:p>
+        </w:tc>
+      </w:tr>
+      <w:tr>
+        <w:tc>
+          <w:tcPr>
+            <w:tcW w:w="10790" w:type="dxa"/>
+          </w:tcPr>
+          <w:p>
+            <w:pPr>
+              <w:rPr>
+                <w:lang w:eastAsia="es-CO"/>
+              </w:rPr>
+            </w:pPr>
+            <w:r>
+              <w:rPr>
+                <w:lang w:eastAsia="es-CO"/>
+              </w:rPr>
+              <w:t xml:space="preserve">SELECT * FROM </w:t>
+            </w:r>
+            <w:proofErr w:type="spellStart"/>
+            <w:proofErr w:type="gramStart"/>
+            <w:r>
+              <w:rPr>
+                <w:lang w:eastAsia="es-CO"/>
+              </w:rPr>
+              <w:t>inmobiliaria.telefonopropietario</w:t>
+            </w:r>
+            <w:proofErr w:type="spellEnd"/>
+            <w:proofErr w:type="gramEnd"/>
+            <w:r>
+              <w:rPr>
+                <w:lang w:eastAsia="es-CO"/>
+              </w:rPr>
+              <w:t>;</w:t>
+            </w:r>
+          </w:p>
+        </w:tc>
+      </w:tr>
+      <w:tr>
+        <w:tc>
+          <w:tcPr>
+            <w:tcW w:w="10790" w:type="dxa"/>
+          </w:tcPr>
+          <w:p>
+            <w:pPr>
+              <w:rPr>
+                <w:lang w:eastAsia="es-CO"/>
+              </w:rPr>
+            </w:pPr>
+            <w:r>
+              <w:rPr>
+                <w:lang w:eastAsia="es-CO"/>
+              </w:rPr>
+              <w:drawing>
+                <wp:inline distT="0" distB="0" distL="0" distR="0" wp14:anchorId="69246591" wp14:editId="345969EE">
+                  <wp:extent cx="1457528" cy="1105054"/>
+                  <wp:effectExtent l="0" t="0" r="9525" b="0"/>
+                  <wp:docPr id="12" name="Picture 12"/>
+                  <wp:cNvGraphicFramePr>
+                    <a:graphicFrameLocks xmlns:a="http://schemas.openxmlformats.org/drawingml/2006/main" noChangeAspect="1"/>
+                  </wp:cNvGraphicFramePr>
+                  <a:graphic xmlns:a="http://schemas.openxmlformats.org/drawingml/2006/main">
+                    <a:graphicData uri="http://schemas.openxmlformats.org/drawingml/2006/picture">
+                      <pic:pic xmlns:pic="http://schemas.openxmlformats.org/drawingml/2006/picture">
+                        <pic:nvPicPr>
+                          <pic:cNvPr id="1" name=""/>
+                          <pic:cNvPicPr/>
+                        </pic:nvPicPr>
+                        <pic:blipFill>
+                          <a:blip r:embed="rId15"/>
+                          <a:stretch>
+                            <a:fillRect/>
+                          </a:stretch>
+                        </pic:blipFill>
+                        <pic:spPr>
+                          <a:xfrm>
+                            <a:off x="0" y="0"/>
+                            <a:ext cx="1457528" cy="1105054"/>
+                          </a:xfrm>
+                          <a:prstGeom prst="rect">
+                            <a:avLst/>
+                          </a:prstGeom>
+                        </pic:spPr>
+                      </pic:pic>
+                    </a:graphicData>
+                  </a:graphic>
+                </wp:inline>
+              </w:drawing>
+            </w:r>
+          </w:p>
+        </w:tc>
+      </w:tr>
+      <w:tr>
+        <w:tc>
+          <w:tcPr>
+            <w:tcW w:w="10790" w:type="dxa"/>
+          </w:tcPr>
+          <w:p>
+            <w:pPr>
+              <w:rPr>
+                <w:lang w:eastAsia="es-CO"/>
+              </w:rPr>
+            </w:pPr>
+            <w:r>
+              <w:rPr>
+                <w:lang w:eastAsia="es-CO"/>
+              </w:rPr>
+              <w:t xml:space="preserve">SELECT * FROM </w:t>
+            </w:r>
+            <w:proofErr w:type="spellStart"/>
+            <w:proofErr w:type="gramStart"/>
+            <w:r>
+              <w:rPr>
+                <w:lang w:eastAsia="es-CO"/>
+              </w:rPr>
+              <w:t>inmobiliaria.infovisitas</w:t>
+            </w:r>
+            <w:proofErr w:type="spellEnd"/>
+            <w:proofErr w:type="gramEnd"/>
+            <w:r>
+              <w:rPr>
+                <w:lang w:eastAsia="es-CO"/>
+              </w:rPr>
+              <w:t>;</w:t>
+            </w:r>
+          </w:p>
+        </w:tc>
+      </w:tr>
+      <w:tr>
+        <w:tc>
+          <w:tcPr>
+            <w:tcW w:w="10790" w:type="dxa"/>
+          </w:tcPr>
+          <w:p>
+            <w:pPr>
+              <w:rPr>
+                <w:lang w:eastAsia="es-CO"/>
+              </w:rPr>
+            </w:pPr>
+            <w:r>
+              <w:rPr>
+                <w:lang w:eastAsia="es-CO"/>
+              </w:rPr>
+              <w:drawing>
+                <wp:inline distT="0" distB="0" distL="0" distR="0" wp14:anchorId="4476EE82" wp14:editId="21A8D688">
+                  <wp:extent cx="3258005" cy="1057423"/>
+                  <wp:effectExtent l="0" t="0" r="0" b="9525"/>
+                  <wp:docPr id="13" name="Picture 13"/>
+                  <wp:cNvGraphicFramePr>
+                    <a:graphicFrameLocks xmlns:a="http://schemas.openxmlformats.org/drawingml/2006/main" noChangeAspect="1"/>
+                  </wp:cNvGraphicFramePr>
+                  <a:graphic xmlns:a="http://schemas.openxmlformats.org/drawingml/2006/main">
+                    <a:graphicData uri="http://schemas.openxmlformats.org/drawingml/2006/picture">
+                      <pic:pic xmlns:pic="http://schemas.openxmlformats.org/drawingml/2006/picture">
+                        <pic:nvPicPr>
+                          <pic:cNvPr id="1" name=""/>
+                          <pic:cNvPicPr/>
+                        </pic:nvPicPr>
+                        <pic:blipFill>
+                          <a:blip r:embed="rId16"/>
+                          <a:stretch>
+                            <a:fillRect/>
+                          </a:stretch>
+                        </pic:blipFill>
+                        <pic:spPr>
+                          <a:xfrm>
+                            <a:off x="0" y="0"/>
+                            <a:ext cx="3258005" cy="1057423"/>
+                          </a:xfrm>
+                          <a:prstGeom prst="rect">
+                            <a:avLst/>
+                          </a:prstGeom>
+                        </pic:spPr>
+                      </pic:pic>
+                    </a:graphicData>
+                  </a:graphic>
+                </wp:inline>
+              </w:drawing>
+            </w:r>
+          </w:p>
+        </w:tc>
+      </w:tr>
+      <w:tr>
+        <w:tc>
+          <w:tcPr>
+            <w:tcW w:w="10790" w:type="dxa"/>
+          </w:tcPr>
+          <w:p>
+            <w:pPr>
+              <w:rPr>
+                <w:lang w:eastAsia="es-CO"/>
+              </w:rPr>
+            </w:pPr>
+            <w:r>
+              <w:rPr>
+                <w:lang w:eastAsia="es-CO"/>
+              </w:rPr>
+              <w:t xml:space="preserve">SELECT * FROM </w:t>
+            </w:r>
+            <w:proofErr w:type="spellStart"/>
+            <w:proofErr w:type="gramStart"/>
+            <w:r>
+              <w:rPr>
+                <w:lang w:eastAsia="es-CO"/>
+              </w:rPr>
+              <w:t>inmobiliaria.compra</w:t>
+            </w:r>
+            <w:proofErr w:type="spellEnd"/>
+            <w:proofErr w:type="gramEnd"/>
+            <w:r>
+              <w:rPr>
+                <w:lang w:eastAsia="es-CO"/>
+              </w:rPr>
+              <w:t>;</w:t>
+            </w:r>
+          </w:p>
+        </w:tc>
+      </w:tr>
+      <w:tr>
+        <w:tc>
+          <w:tcPr>
+            <w:tcW w:w="10790" w:type="dxa"/>
+          </w:tcPr>
+          <w:p>
+            <w:pPr>
+              <w:rPr>
+                <w:lang w:eastAsia="es-CO"/>
+              </w:rPr>
+            </w:pPr>
+            <w:r>
+              <w:rPr>
+                <w:lang w:eastAsia="es-CO"/>
+              </w:rPr>
+              <w:drawing>
+                <wp:inline distT="0" distB="0" distL="0" distR="0" wp14:anchorId="0F7A5E86" wp14:editId="6488F20D">
+                  <wp:extent cx="3610479" cy="1124107"/>
+                  <wp:effectExtent l="0" t="0" r="9525" b="0"/>
+                  <wp:docPr id="14" name="Picture 14"/>
+                  <wp:cNvGraphicFramePr>
+                    <a:graphicFrameLocks xmlns:a="http://schemas.openxmlformats.org/drawingml/2006/main" noChangeAspect="1"/>
+                  </wp:cNvGraphicFramePr>
+                  <a:graphic xmlns:a="http://schemas.openxmlformats.org/drawingml/2006/main">
+                    <a:graphicData uri="http://schemas.openxmlformats.org/drawingml/2006/picture">
+                      <pic:pic xmlns:pic="http://schemas.openxmlformats.org/drawingml/2006/picture">
+                        <pic:nvPicPr>
+                          <pic:cNvPr id="1" name=""/>
+                          <pic:cNvPicPr/>
+                        </pic:nvPicPr>
+                        <pic:blipFill>
+                          <a:blip r:embed="rId17"/>
+                          <a:stretch>
+                            <a:fillRect/>
+                          </a:stretch>
+                        </pic:blipFill>
+                        <pic:spPr>
+                          <a:xfrm>
+                            <a:off x="0" y="0"/>
+                            <a:ext cx="3610479" cy="1124107"/>
+                          </a:xfrm>
+                          <a:prstGeom prst="rect">
+                            <a:avLst/>
+                          </a:prstGeom>
+                        </pic:spPr>
+                      </pic:pic>
+                    </a:graphicData>
+                  </a:graphic>
+                </wp:inline>
+              </w:drawing>
+            </w:r>
+          </w:p>
+        </w:tc>
+      </w:tr>
+      <w:tr>
+        <w:tc>
+          <w:tcPr>
+            <w:tcW w:w="10790" w:type="dxa"/>
+          </w:tcPr>
+          <w:p>
+            <w:pPr>
+              <w:rPr>
+                <w:lang w:eastAsia="es-CO"/>
+              </w:rPr>
+            </w:pPr>
+            <w:r>
+              <w:rPr>
+                <w:lang w:eastAsia="es-CO"/>
+              </w:rPr>
+              <w:t xml:space="preserve">SELECT * FROM </w:t>
+            </w:r>
+            <w:proofErr w:type="spellStart"/>
+            <w:proofErr w:type="gramStart"/>
+            <w:r>
+              <w:rPr>
+                <w:lang w:eastAsia="es-CO"/>
+              </w:rPr>
+              <w:t>inmobiliaria.alquiler</w:t>
+            </w:r>
+            <w:proofErr w:type="spellEnd"/>
+            <w:proofErr w:type="gramEnd"/>
+            <w:r>
+              <w:rPr>
+                <w:lang w:eastAsia="es-CO"/>
+              </w:rPr>
+              <w:t>;</w:t>
+            </w:r>
+          </w:p>
+        </w:tc>
+      </w:tr>
+      <w:tr>
+        <w:tc>
+          <w:tcPr>
+            <w:tcW w:w="10790" w:type="dxa"/>
+          </w:tcPr>
+          <w:p>
+            <w:pPr>
+              <w:rPr>
+                <w:lang w:eastAsia="es-CO"/>
+              </w:rPr>
+            </w:pPr>
+            <w:r>
+              <w:rPr>
+                <w:lang w:eastAsia="es-CO"/>
+              </w:rPr>
+              <w:drawing>
+                <wp:inline distT="0" distB="0" distL="0" distR="0" wp14:anchorId="4313997C" wp14:editId="61F3FA71">
+                  <wp:extent cx="4172532" cy="1181265"/>
+                  <wp:effectExtent l="0" t="0" r="0" b="0"/>
+                  <wp:docPr id="15" name="Picture 15"/>
+                  <wp:cNvGraphicFramePr>
+                    <a:graphicFrameLocks xmlns:a="http://schemas.openxmlformats.org/drawingml/2006/main" noChangeAspect="1"/>
+                  </wp:cNvGraphicFramePr>
+                  <a:graphic xmlns:a="http://schemas.openxmlformats.org/drawingml/2006/main">
+                    <a:graphicData uri="http://schemas.openxmlformats.org/drawingml/2006/picture">
+                      <pic:pic xmlns:pic="http://schemas.openxmlformats.org/drawingml/2006/picture">
+                        <pic:nvPicPr>
+                          <pic:cNvPr id="1" name=""/>
+                          <pic:cNvPicPr/>
+                        </pic:nvPicPr>
+                        <pic:blipFill>
+                          <a:blip r:embed="rId18"/>
+                          <a:stretch>
+                            <a:fillRect/>
+                          </a:stretch>
+                        </pic:blipFill>
+                        <pic:spPr>
+                          <a:xfrm>
+                            <a:off x="0" y="0"/>
+                            <a:ext cx="4172532" cy="1181265"/>
                           </a:xfrm>
                           <a:prstGeom prst="rect">
                             <a:avLst/>
@@ -18515,6 +18974,7 @@
         </w:numPr>
         <w:shd w:val="clear" w:color="auto" w:fill="FFFFFF"/>
         <w:spacing w:before="60" w:after="100" w:afterAutospacing="1" w:line="240" w:lineRule="auto"/>
+        <w:jc w:val="both"/>
         <w:rPr>
           <w:rFonts w:ascii="Segoe UI" w:eastAsia="Times New Roman" w:hAnsi="Segoe UI" w:cs="Segoe UI"/>
           <w:color w:val="24292F"/>

</xml_diff>